<commit_message>
update for more accurate description
</commit_message>
<xml_diff>
--- a/Answer_for_interview.docx
+++ b/Answer_for_interview.docx
@@ -452,7 +452,19 @@
         <w:rPr>
           <w:rFonts w:hint="eastAsia"/>
         </w:rPr>
-        <w:t xml:space="preserve"> android:layout_marginRight=</w:t>
+        <w:t xml:space="preserve"> </w:t>
+      </w:r>
+    </w:p>
+    <w:p>
+      <w:pPr>
+        <w:pStyle w:val="a5"/>
+        <w:ind w:left="360" w:firstLineChars="0" w:firstLine="0"/>
+      </w:pPr>
+      <w:r>
+        <w:rPr>
+          <w:rFonts w:hint="eastAsia"/>
+        </w:rPr>
+        <w:t>android:layout_marginRight=</w:t>
       </w:r>
       <w:r>
         <w:t>”</w:t>
@@ -1054,7 +1066,6 @@
         <w:rPr>
           <w:rFonts w:hint="eastAsia"/>
         </w:rPr>
-        <w:lastRenderedPageBreak/>
         <w:t>1)</w:t>
       </w:r>
       <w:r>
@@ -1128,7 +1139,7 @@
         <w:rPr>
           <w:rFonts w:hint="eastAsia"/>
         </w:rPr>
-        <w:t>registerReceiver</w:t>
+        <w:t>registerReceiver(BroadcastReceiver, IntentFilter, String, Handler)</w:t>
       </w:r>
       <w:r>
         <w:rPr>
@@ -1152,7 +1163,31 @@
         <w:rPr>
           <w:rFonts w:hint="eastAsia"/>
         </w:rPr>
-        <w:t>默认不传</w:t>
+        <w:t>默认</w:t>
+      </w:r>
+      <w:r>
+        <w:rPr>
+          <w:rFonts w:hint="eastAsia"/>
+        </w:rPr>
+        <w:t>调用</w:t>
+      </w:r>
+      <w:r>
+        <w:rPr>
+          <w:rFonts w:hint="eastAsia"/>
+        </w:rPr>
+        <w:t>registerReceiver(BroadcastReceiver, IntentFilter)</w:t>
+      </w:r>
+      <w:r>
+        <w:rPr>
+          <w:rFonts w:hint="eastAsia"/>
+        </w:rPr>
+        <w:t>方法</w:t>
+      </w:r>
+      <w:r>
+        <w:rPr>
+          <w:rFonts w:hint="eastAsia"/>
+        </w:rPr>
+        <w:t>不传</w:t>
       </w:r>
       <w:r>
         <w:rPr>
@@ -1164,7 +1199,13 @@
         <w:rPr>
           <w:rFonts w:hint="eastAsia"/>
         </w:rPr>
-        <w:t>时将在住线程执行。</w:t>
+        <w:t>时将在主</w:t>
+      </w:r>
+      <w:r>
+        <w:rPr>
+          <w:rFonts w:hint="eastAsia"/>
+        </w:rPr>
+        <w:t>线程执行。</w:t>
       </w:r>
     </w:p>
     <w:p>
@@ -1210,6 +1251,9 @@
     <w:p>
       <w:pPr>
         <w:pStyle w:val="a5"/>
+        <w:rPr>
+          <w:rFonts w:hint="eastAsia"/>
+        </w:rPr>
       </w:pPr>
     </w:p>
     <w:p>
@@ -1656,36 +1700,55 @@
     <w:p>
       <w:pPr>
         <w:pStyle w:val="a5"/>
-      </w:pPr>
-    </w:p>
-    <w:p>
-      <w:pPr>
-        <w:pStyle w:val="a5"/>
-        <w:ind w:left="360" w:firstLineChars="0" w:firstLine="0"/>
-      </w:pPr>
-    </w:p>
-    <w:p>
-      <w:pPr>
-        <w:pStyle w:val="a5"/>
-        <w:ind w:left="360" w:firstLineChars="0" w:firstLine="0"/>
-      </w:pPr>
-    </w:p>
-    <w:p>
-      <w:pPr>
-        <w:pStyle w:val="a5"/>
-        <w:ind w:left="360" w:firstLineChars="0" w:firstLine="0"/>
-      </w:pPr>
-    </w:p>
-    <w:p>
-      <w:pPr>
-        <w:pStyle w:val="a5"/>
-        <w:ind w:left="360" w:firstLineChars="0" w:firstLine="0"/>
-      </w:pPr>
-    </w:p>
-    <w:p>
-      <w:pPr>
-        <w:pStyle w:val="a5"/>
-        <w:ind w:left="360" w:firstLineChars="0" w:firstLine="0"/>
+        <w:ind w:left="360" w:firstLineChars="0" w:firstLine="0"/>
+        <w:rPr>
+          <w:rFonts w:hint="eastAsia"/>
+        </w:rPr>
+      </w:pPr>
+    </w:p>
+    <w:p>
+      <w:pPr>
+        <w:pStyle w:val="a5"/>
+        <w:ind w:left="360" w:firstLineChars="0" w:firstLine="0"/>
+        <w:rPr>
+          <w:rFonts w:hint="eastAsia"/>
+        </w:rPr>
+      </w:pPr>
+    </w:p>
+    <w:p>
+      <w:pPr>
+        <w:pStyle w:val="a5"/>
+        <w:ind w:left="360" w:firstLineChars="0" w:firstLine="0"/>
+        <w:rPr>
+          <w:rFonts w:hint="eastAsia"/>
+        </w:rPr>
+      </w:pPr>
+    </w:p>
+    <w:p>
+      <w:pPr>
+        <w:pStyle w:val="a5"/>
+        <w:ind w:left="360" w:firstLineChars="0" w:firstLine="0"/>
+        <w:rPr>
+          <w:rFonts w:hint="eastAsia"/>
+        </w:rPr>
+      </w:pPr>
+    </w:p>
+    <w:p>
+      <w:pPr>
+        <w:pStyle w:val="a5"/>
+        <w:ind w:left="360" w:firstLineChars="0" w:firstLine="0"/>
+        <w:rPr>
+          <w:rFonts w:hint="eastAsia"/>
+        </w:rPr>
+      </w:pPr>
+    </w:p>
+    <w:p>
+      <w:pPr>
+        <w:pStyle w:val="a5"/>
+        <w:ind w:left="360" w:firstLineChars="0" w:firstLine="0"/>
+        <w:rPr>
+          <w:rFonts w:hint="eastAsia"/>
+        </w:rPr>
       </w:pPr>
     </w:p>
     <w:p>
@@ -1702,6 +1765,233 @@
           <w:numId w:val="3"/>
         </w:numPr>
         <w:ind w:firstLineChars="0"/>
+        <w:rPr>
+          <w:rFonts w:hint="eastAsia"/>
+        </w:rPr>
+      </w:pPr>
+      <w:r>
+        <w:rPr>
+          <w:rFonts w:hint="eastAsia"/>
+        </w:rPr>
+        <w:t>LayoutView1.onInterceptTouchEvent:ACTION_DOWN</w:t>
+      </w:r>
+    </w:p>
+    <w:p>
+      <w:pPr>
+        <w:pStyle w:val="a5"/>
+        <w:ind w:left="360" w:firstLineChars="0" w:firstLine="0"/>
+        <w:rPr>
+          <w:rFonts w:hint="eastAsia"/>
+        </w:rPr>
+      </w:pPr>
+      <w:r>
+        <w:rPr>
+          <w:rFonts w:hint="eastAsia"/>
+        </w:rPr>
+        <w:t>LayoutView2.onInterceptTouchEvent:ACTION_DOWN</w:t>
+      </w:r>
+    </w:p>
+    <w:p>
+      <w:pPr>
+        <w:pStyle w:val="a5"/>
+        <w:ind w:left="360" w:firstLineChars="0" w:firstLine="0"/>
+        <w:rPr>
+          <w:rFonts w:hint="eastAsia"/>
+        </w:rPr>
+      </w:pPr>
+      <w:r>
+        <w:rPr>
+          <w:rFonts w:hint="eastAsia"/>
+        </w:rPr>
+        <w:t>LayoutView2</w:t>
+      </w:r>
+      <w:r>
+        <w:rPr>
+          <w:rFonts w:hint="eastAsia"/>
+        </w:rPr>
+        <w:t>.onTouchEvent:ACTION_DOWN</w:t>
+      </w:r>
+    </w:p>
+    <w:p>
+      <w:pPr>
+        <w:pStyle w:val="a5"/>
+        <w:ind w:left="360" w:firstLineChars="0" w:firstLine="0"/>
+        <w:rPr>
+          <w:rFonts w:hint="eastAsia"/>
+        </w:rPr>
+      </w:pPr>
+      <w:r>
+        <w:rPr>
+          <w:rFonts w:hint="eastAsia"/>
+        </w:rPr>
+        <w:t>LayoutView1.onInterceptTouchEvent:ACTION_MOVE</w:t>
+      </w:r>
+    </w:p>
+    <w:p>
+      <w:pPr>
+        <w:pStyle w:val="a5"/>
+        <w:ind w:left="360" w:firstLineChars="0" w:firstLine="0"/>
+        <w:rPr>
+          <w:rFonts w:hint="eastAsia"/>
+        </w:rPr>
+      </w:pPr>
+      <w:r>
+        <w:rPr>
+          <w:rFonts w:hint="eastAsia"/>
+        </w:rPr>
+        <w:t>LayoutView2.onTouchEvent:ACTION_MOVE</w:t>
+      </w:r>
+    </w:p>
+    <w:p>
+      <w:pPr>
+        <w:pStyle w:val="a5"/>
+        <w:ind w:left="360" w:firstLineChars="0" w:firstLine="0"/>
+        <w:rPr>
+          <w:rFonts w:hint="eastAsia"/>
+        </w:rPr>
+      </w:pPr>
+      <w:r>
+        <w:rPr>
+          <w:rFonts w:hint="eastAsia"/>
+        </w:rPr>
+        <w:tab/>
+      </w:r>
+      <w:r>
+        <w:rPr>
+          <w:rFonts w:hint="eastAsia"/>
+        </w:rPr>
+        <w:tab/>
+      </w:r>
+      <w:r>
+        <w:rPr>
+          <w:rFonts w:hint="eastAsia"/>
+        </w:rPr>
+        <w:tab/>
+      </w:r>
+      <w:r>
+        <w:rPr>
+          <w:rFonts w:hint="eastAsia"/>
+        </w:rPr>
+        <w:tab/>
+        <w:t>...</w:t>
+      </w:r>
+    </w:p>
+    <w:p>
+      <w:pPr>
+        <w:pStyle w:val="a5"/>
+        <w:ind w:left="360" w:firstLineChars="0" w:firstLine="0"/>
+        <w:rPr>
+          <w:rFonts w:hint="eastAsia"/>
+        </w:rPr>
+      </w:pPr>
+      <w:r>
+        <w:rPr>
+          <w:rFonts w:hint="eastAsia"/>
+        </w:rPr>
+        <w:t>LayoutView1.onInterceptTouchEvent:ACTION_UP</w:t>
+      </w:r>
+    </w:p>
+    <w:p>
+      <w:pPr>
+        <w:pStyle w:val="a5"/>
+        <w:ind w:left="360" w:firstLineChars="0" w:firstLine="0"/>
+        <w:rPr>
+          <w:rFonts w:hint="eastAsia"/>
+        </w:rPr>
+      </w:pPr>
+      <w:r>
+        <w:rPr>
+          <w:rFonts w:hint="eastAsia"/>
+        </w:rPr>
+        <w:t>LayoutView2.onTouchEvent:ACTION_UP</w:t>
+      </w:r>
+    </w:p>
+    <w:p>
+      <w:pPr>
+        <w:pStyle w:val="a5"/>
+        <w:ind w:left="360" w:firstLineChars="0" w:firstLine="0"/>
+        <w:rPr>
+          <w:rFonts w:hint="eastAsia"/>
+        </w:rPr>
+      </w:pPr>
+    </w:p>
+    <w:p>
+      <w:pPr>
+        <w:pStyle w:val="a5"/>
+        <w:ind w:left="360" w:firstLineChars="0" w:firstLine="0"/>
+        <w:rPr>
+          <w:rFonts w:hint="eastAsia"/>
+        </w:rPr>
+      </w:pPr>
+    </w:p>
+    <w:p>
+      <w:pPr>
+        <w:pStyle w:val="a5"/>
+        <w:ind w:left="360" w:firstLineChars="0" w:firstLine="0"/>
+        <w:rPr>
+          <w:rFonts w:hint="eastAsia"/>
+        </w:rPr>
+      </w:pPr>
+    </w:p>
+    <w:p>
+      <w:pPr>
+        <w:pStyle w:val="a5"/>
+        <w:ind w:left="360" w:firstLineChars="0" w:firstLine="0"/>
+        <w:rPr>
+          <w:rFonts w:hint="eastAsia"/>
+        </w:rPr>
+      </w:pPr>
+    </w:p>
+    <w:p>
+      <w:pPr>
+        <w:pStyle w:val="a5"/>
+        <w:ind w:left="360" w:firstLineChars="0" w:firstLine="0"/>
+        <w:rPr>
+          <w:rFonts w:hint="eastAsia"/>
+        </w:rPr>
+      </w:pPr>
+    </w:p>
+    <w:p>
+      <w:pPr>
+        <w:pStyle w:val="a5"/>
+        <w:ind w:left="360" w:firstLineChars="0" w:firstLine="0"/>
+        <w:rPr>
+          <w:rFonts w:hint="eastAsia"/>
+        </w:rPr>
+      </w:pPr>
+    </w:p>
+    <w:p>
+      <w:pPr>
+        <w:pStyle w:val="a5"/>
+        <w:ind w:left="360" w:firstLineChars="0" w:firstLine="0"/>
+        <w:rPr>
+          <w:rFonts w:hint="eastAsia"/>
+        </w:rPr>
+      </w:pPr>
+    </w:p>
+    <w:p>
+      <w:pPr>
+        <w:pStyle w:val="a5"/>
+        <w:ind w:left="360" w:firstLineChars="0" w:firstLine="0"/>
+        <w:rPr>
+          <w:rFonts w:hint="eastAsia"/>
+        </w:rPr>
+      </w:pPr>
+      <w:r>
+        <w:lastRenderedPageBreak/>
+        <w:t>onInterceptTouchEvent, onTouchEvent</w:t>
+      </w:r>
+      <w:r>
+        <w:rPr>
+          <w:rFonts w:hint="eastAsia"/>
+        </w:rPr>
+        <w:t>小结：</w:t>
+      </w:r>
+    </w:p>
+    <w:p>
+      <w:pPr>
+        <w:pStyle w:val="a5"/>
+        <w:ind w:left="360" w:firstLineChars="0" w:firstLine="0"/>
       </w:pPr>
       <w:r>
         <w:rPr>
@@ -1994,7 +2284,6 @@
         <w:rPr>
           <w:rFonts w:hint="eastAsia"/>
         </w:rPr>
-        <w:lastRenderedPageBreak/>
         <w:t>2)</w:t>
       </w:r>
       <w:r>
@@ -2496,7 +2785,6 @@
         <w:tab/>
       </w:r>
     </w:p>
-    <w:p/>
     <w:p>
       <w:r>
         <w:rPr>
@@ -2701,6 +2989,9 @@
           <w:numId w:val="4"/>
         </w:numPr>
         <w:ind w:firstLineChars="0"/>
+        <w:rPr>
+          <w:rFonts w:hint="eastAsia"/>
+        </w:rPr>
       </w:pPr>
       <w:r>
         <w:rPr>
@@ -2720,30 +3011,12 @@
         </w:rPr>
         <w:t>文件</w:t>
       </w:r>
-    </w:p>
-    <w:p>
-      <w:pPr>
-        <w:pStyle w:val="a5"/>
-        <w:ind w:left="720" w:firstLineChars="0" w:firstLine="0"/>
-      </w:pPr>
-    </w:p>
-    <w:p>
-      <w:pPr>
-        <w:pStyle w:val="a5"/>
-        <w:ind w:left="720" w:firstLineChars="0" w:firstLine="0"/>
-      </w:pPr>
-    </w:p>
-    <w:p>
-      <w:pPr>
-        <w:pStyle w:val="a5"/>
-        <w:ind w:left="720" w:firstLineChars="0" w:firstLine="0"/>
-      </w:pPr>
-    </w:p>
-    <w:p>
-      <w:pPr>
-        <w:pStyle w:val="a5"/>
-        <w:ind w:left="720" w:firstLineChars="0" w:firstLine="0"/>
-      </w:pPr>
+      <w:r>
+        <w:rPr>
+          <w:rFonts w:hint="eastAsia"/>
+        </w:rPr>
+        <w:t>`</w:t>
+      </w:r>
     </w:p>
     <w:p>
       <w:pPr>
@@ -2767,19 +3040,13 @@
         <w:ind w:left="360" w:firstLineChars="0" w:firstLine="0"/>
       </w:pPr>
       <w:r>
-        <w:object w:dxaOrig="11764" w:dyaOrig="8791">
+        <w:object w:dxaOrig="11764" w:dyaOrig="8790">
           <v:shape id="_x0000_i1028" type="#_x0000_t75" style="width:415.5pt;height:310.5pt" o:ole="">
             <v:imagedata r:id="rId8" o:title=""/>
           </v:shape>
-          <o:OLEObject Type="Embed" ProgID="Visio.Drawing.11" ShapeID="_x0000_i1028" DrawAspect="Content" ObjectID="_1448193955" r:id="rId9"/>
+          <o:OLEObject Type="Embed" ProgID="Visio.Drawing.11" ShapeID="_x0000_i1028" DrawAspect="Content" ObjectID="_1448446637" r:id="rId9"/>
         </w:object>
       </w:r>
-    </w:p>
-    <w:p>
-      <w:pPr>
-        <w:pStyle w:val="a5"/>
-        <w:ind w:left="360" w:firstLineChars="0" w:firstLine="0"/>
-      </w:pPr>
     </w:p>
     <w:sectPr>
       <w:pgSz w:w="11906" w:h="16838"/>
@@ -3367,7 +3634,6 @@
   <w:style w:type="character" w:default="1" w:styleId="a0">
     <w:name w:val="Default Paragraph Font"/>
     <w:uiPriority w:val="1"/>
-    <w:semiHidden/>
     <w:unhideWhenUsed/>
   </w:style>
   <w:style w:type="table" w:default="1" w:styleId="a1">
@@ -3814,7 +4080,7 @@
 </file>
 
 <file path=customXml/itemProps1.xml><?xml version="1.0" encoding="utf-8"?>
-<ds:datastoreItem xmlns:ds="http://schemas.openxmlformats.org/officeDocument/2006/customXml" ds:itemID="{C0A210D1-67C8-4491-AB46-E053B5D0E11A}">
+<ds:datastoreItem xmlns:ds="http://schemas.openxmlformats.org/officeDocument/2006/customXml" ds:itemID="{4DF6B1AF-B7EB-4F64-B0B6-27345E7BC71C}">
   <ds:schemaRefs>
     <ds:schemaRef ds:uri="http://schemas.openxmlformats.org/officeDocument/2006/bibliography"/>
   </ds:schemaRefs>

</xml_diff>

<commit_message>
update touch event process
</commit_message>
<xml_diff>
--- a/Answer_for_interview.docx
+++ b/Answer_for_interview.docx
@@ -1,10 +1,10 @@
 
 <file path=word/document.xml><?xml version="1.0" encoding="utf-8"?>
-<w:document xmlns:ve="http://schemas.openxmlformats.org/markup-compatibility/2006" xmlns:o="urn:schemas-microsoft-com:office:office" xmlns:r="http://schemas.openxmlformats.org/officeDocument/2006/relationships" xmlns:m="http://schemas.openxmlformats.org/officeDocument/2006/math" xmlns:v="urn:schemas-microsoft-com:vml" xmlns:wp="http://schemas.openxmlformats.org/drawingml/2006/wordprocessingDrawing" xmlns:w10="urn:schemas-microsoft-com:office:word" xmlns:w="http://schemas.openxmlformats.org/wordprocessingml/2006/main" xmlns:wne="http://schemas.microsoft.com/office/word/2006/wordml">
+<w:document xmlns:wpc="http://schemas.microsoft.com/office/word/2010/wordprocessingCanvas" xmlns:mo="http://schemas.microsoft.com/office/mac/office/2008/main" xmlns:mc="http://schemas.openxmlformats.org/markup-compatibility/2006" xmlns:mv="urn:schemas-microsoft-com:mac:vml" xmlns:o="urn:schemas-microsoft-com:office:office" xmlns:r="http://schemas.openxmlformats.org/officeDocument/2006/relationships" xmlns:m="http://schemas.openxmlformats.org/officeDocument/2006/math" xmlns:v="urn:schemas-microsoft-com:vml" xmlns:wp14="http://schemas.microsoft.com/office/word/2010/wordprocessingDrawing" xmlns:wp="http://schemas.openxmlformats.org/drawingml/2006/wordprocessingDrawing" xmlns:w10="urn:schemas-microsoft-com:office:word" xmlns:w="http://schemas.openxmlformats.org/wordprocessingml/2006/main" xmlns:w14="http://schemas.microsoft.com/office/word/2010/wordml" xmlns:w15="http://schemas.microsoft.com/office/word/2012/wordml" xmlns:wpg="http://schemas.microsoft.com/office/word/2010/wordprocessingGroup" xmlns:wpi="http://schemas.microsoft.com/office/word/2010/wordprocessingInk" xmlns:wne="http://schemas.microsoft.com/office/word/2006/wordml" xmlns:wps="http://schemas.microsoft.com/office/word/2010/wordprocessingShape" mc:Ignorable="w14 w15 wp14 mv">
   <w:body>
     <w:p>
       <w:pPr>
-        <w:pStyle w:val="a5"/>
+        <w:pStyle w:val="a7"/>
         <w:numPr>
           <w:ilvl w:val="0"/>
           <w:numId w:val="3"/>
@@ -15,12 +15,12 @@
         <w:rPr>
           <w:noProof/>
         </w:rPr>
-        <w:pict>
-          <v:shapetype id="_x0000_t202" coordsize="21600,21600" o:spt="202" path="m,l,21600r21600,l21600,xe">
+        <w:pict w14:anchorId="65F23B72">
+          <v:shapetype id="_x0000_t202" coordsize="21600,21600" o:spt="202" path="m0,0l0,21600,21600,21600,21600,0xe">
             <v:stroke joinstyle="miter"/>
             <v:path gradientshapeok="t" o:connecttype="rect"/>
           </v:shapetype>
-          <v:shape id="_x0000_s2142" type="#_x0000_t202" style="position:absolute;left:0;text-align:left;margin-left:23.3pt;margin-top:11.7pt;width:382.5pt;height:163.95pt;z-index:251660288;mso-height-percent:200;mso-height-percent:200;mso-width-relative:margin;mso-height-relative:margin">
+          <v:shape id="_x0000_s1118" type="#_x0000_t202" style="position:absolute;left:0;text-align:left;margin-left:23.3pt;margin-top:11.7pt;width:382.5pt;height:163.95pt;z-index:251660288;mso-height-percent:200;mso-height-percent:200;mso-width-relative:margin;mso-height-relative:margin">
             <v:textbox style="mso-fit-shape-to-text:t">
               <w:txbxContent>
                 <w:p>
@@ -84,73 +84,73 @@
     </w:p>
     <w:p>
       <w:pPr>
-        <w:pStyle w:val="a5"/>
+        <w:pStyle w:val="a7"/>
         <w:ind w:left="360" w:firstLineChars="0" w:firstLine="0"/>
       </w:pPr>
     </w:p>
     <w:p>
       <w:pPr>
-        <w:pStyle w:val="a5"/>
+        <w:pStyle w:val="a7"/>
         <w:ind w:left="360" w:firstLineChars="0" w:firstLine="0"/>
       </w:pPr>
     </w:p>
     <w:p>
       <w:pPr>
-        <w:pStyle w:val="a5"/>
+        <w:pStyle w:val="a7"/>
         <w:ind w:left="360" w:firstLineChars="0" w:firstLine="0"/>
       </w:pPr>
     </w:p>
     <w:p>
       <w:pPr>
-        <w:pStyle w:val="a5"/>
+        <w:pStyle w:val="a7"/>
         <w:ind w:left="360" w:firstLineChars="0" w:firstLine="0"/>
       </w:pPr>
     </w:p>
     <w:p>
       <w:pPr>
-        <w:pStyle w:val="a5"/>
+        <w:pStyle w:val="a7"/>
         <w:ind w:left="360" w:firstLineChars="0" w:firstLine="0"/>
       </w:pPr>
     </w:p>
     <w:p>
       <w:pPr>
-        <w:pStyle w:val="a5"/>
+        <w:pStyle w:val="a7"/>
         <w:ind w:left="360" w:firstLineChars="0" w:firstLine="0"/>
       </w:pPr>
     </w:p>
     <w:p>
       <w:pPr>
-        <w:pStyle w:val="a5"/>
+        <w:pStyle w:val="a7"/>
         <w:ind w:left="360" w:firstLineChars="0" w:firstLine="0"/>
       </w:pPr>
     </w:p>
     <w:p>
       <w:pPr>
-        <w:pStyle w:val="a5"/>
+        <w:pStyle w:val="a7"/>
         <w:ind w:left="360" w:firstLineChars="0" w:firstLine="0"/>
       </w:pPr>
     </w:p>
     <w:p>
       <w:pPr>
-        <w:pStyle w:val="a5"/>
+        <w:pStyle w:val="a7"/>
         <w:ind w:left="360" w:firstLineChars="0" w:firstLine="0"/>
       </w:pPr>
     </w:p>
     <w:p>
       <w:pPr>
-        <w:pStyle w:val="a5"/>
+        <w:pStyle w:val="a7"/>
         <w:ind w:left="360" w:firstLineChars="0" w:firstLine="0"/>
       </w:pPr>
     </w:p>
     <w:p>
       <w:pPr>
-        <w:pStyle w:val="a5"/>
+        <w:pStyle w:val="a7"/>
         <w:ind w:left="360" w:firstLineChars="0" w:firstLine="0"/>
       </w:pPr>
     </w:p>
     <w:p>
       <w:pPr>
-        <w:pStyle w:val="a5"/>
+        <w:pStyle w:val="a7"/>
         <w:ind w:left="360" w:firstLineChars="0" w:firstLine="0"/>
       </w:pPr>
       <w:r>
@@ -210,13 +210,13 @@
     </w:p>
     <w:p>
       <w:pPr>
-        <w:pStyle w:val="a5"/>
+        <w:pStyle w:val="a7"/>
         <w:ind w:left="360" w:firstLineChars="0" w:firstLine="0"/>
       </w:pPr>
     </w:p>
     <w:p>
       <w:pPr>
-        <w:pStyle w:val="a5"/>
+        <w:pStyle w:val="a7"/>
         <w:numPr>
           <w:ilvl w:val="0"/>
           <w:numId w:val="3"/>
@@ -298,12 +298,12 @@
     </w:p>
     <w:p>
       <w:pPr>
-        <w:pStyle w:val="a5"/>
-      </w:pPr>
-    </w:p>
-    <w:p>
-      <w:pPr>
-        <w:pStyle w:val="a5"/>
+        <w:pStyle w:val="a7"/>
+      </w:pPr>
+    </w:p>
+    <w:p>
+      <w:pPr>
+        <w:pStyle w:val="a7"/>
         <w:numPr>
           <w:ilvl w:val="0"/>
           <w:numId w:val="3"/>
@@ -409,12 +409,12 @@
     </w:p>
     <w:p>
       <w:pPr>
-        <w:pStyle w:val="a5"/>
-      </w:pPr>
-    </w:p>
-    <w:p>
-      <w:pPr>
-        <w:pStyle w:val="a5"/>
+        <w:pStyle w:val="a7"/>
+      </w:pPr>
+    </w:p>
+    <w:p>
+      <w:pPr>
+        <w:pStyle w:val="a7"/>
         <w:numPr>
           <w:ilvl w:val="0"/>
           <w:numId w:val="3"/>
@@ -457,7 +457,7 @@
     </w:p>
     <w:p>
       <w:pPr>
-        <w:pStyle w:val="a5"/>
+        <w:pStyle w:val="a7"/>
         <w:ind w:left="360" w:firstLineChars="0" w:firstLine="0"/>
       </w:pPr>
       <w:r>
@@ -481,12 +481,12 @@
     </w:p>
     <w:p>
       <w:pPr>
-        <w:pStyle w:val="a5"/>
-      </w:pPr>
-    </w:p>
-    <w:p>
-      <w:pPr>
-        <w:pStyle w:val="a5"/>
+        <w:pStyle w:val="a7"/>
+      </w:pPr>
+    </w:p>
+    <w:p>
+      <w:pPr>
+        <w:pStyle w:val="a7"/>
         <w:numPr>
           <w:ilvl w:val="0"/>
           <w:numId w:val="3"/>
@@ -752,7 +752,7 @@
     </w:p>
     <w:p>
       <w:pPr>
-        <w:pStyle w:val="a5"/>
+        <w:pStyle w:val="a7"/>
         <w:numPr>
           <w:ilvl w:val="0"/>
           <w:numId w:val="3"/>
@@ -879,13 +879,13 @@
     </w:p>
     <w:p>
       <w:pPr>
-        <w:pStyle w:val="a5"/>
+        <w:pStyle w:val="a7"/>
         <w:ind w:left="360" w:firstLineChars="0" w:firstLine="0"/>
       </w:pPr>
     </w:p>
     <w:p>
       <w:pPr>
-        <w:pStyle w:val="a5"/>
+        <w:pStyle w:val="a7"/>
         <w:numPr>
           <w:ilvl w:val="0"/>
           <w:numId w:val="3"/>
@@ -962,12 +962,12 @@
     </w:p>
     <w:p>
       <w:pPr>
-        <w:pStyle w:val="a5"/>
-      </w:pPr>
-    </w:p>
-    <w:p>
-      <w:pPr>
-        <w:pStyle w:val="a5"/>
+        <w:pStyle w:val="a7"/>
+      </w:pPr>
+    </w:p>
+    <w:p>
+      <w:pPr>
+        <w:pStyle w:val="a7"/>
       </w:pPr>
       <w:r>
         <w:rPr>
@@ -1050,12 +1050,12 @@
     </w:p>
     <w:p>
       <w:pPr>
-        <w:pStyle w:val="a5"/>
-      </w:pPr>
-    </w:p>
-    <w:p>
-      <w:pPr>
-        <w:pStyle w:val="a5"/>
+        <w:pStyle w:val="a7"/>
+      </w:pPr>
+    </w:p>
+    <w:p>
+      <w:pPr>
+        <w:pStyle w:val="a7"/>
         <w:numPr>
           <w:ilvl w:val="0"/>
           <w:numId w:val="3"/>
@@ -1077,7 +1077,7 @@
     </w:p>
     <w:p>
       <w:pPr>
-        <w:pStyle w:val="a5"/>
+        <w:pStyle w:val="a7"/>
         <w:ind w:left="360" w:firstLineChars="0" w:firstLine="0"/>
       </w:pPr>
       <w:r>
@@ -1095,13 +1095,13 @@
     </w:p>
     <w:p>
       <w:pPr>
-        <w:pStyle w:val="a5"/>
+        <w:pStyle w:val="a7"/>
         <w:ind w:left="360" w:firstLineChars="0" w:firstLine="0"/>
       </w:pPr>
     </w:p>
     <w:p>
       <w:pPr>
-        <w:pStyle w:val="a5"/>
+        <w:pStyle w:val="a7"/>
         <w:numPr>
           <w:ilvl w:val="0"/>
           <w:numId w:val="3"/>
@@ -1210,13 +1210,13 @@
     </w:p>
     <w:p>
       <w:pPr>
-        <w:pStyle w:val="a5"/>
+        <w:pStyle w:val="a7"/>
         <w:ind w:left="360" w:firstLineChars="0" w:firstLine="0"/>
       </w:pPr>
     </w:p>
     <w:p>
       <w:pPr>
-        <w:pStyle w:val="a5"/>
+        <w:pStyle w:val="a7"/>
         <w:numPr>
           <w:ilvl w:val="0"/>
           <w:numId w:val="3"/>
@@ -1250,15 +1250,12 @@
     </w:p>
     <w:p>
       <w:pPr>
-        <w:pStyle w:val="a5"/>
-        <w:rPr>
-          <w:rFonts w:hint="eastAsia"/>
-        </w:rPr>
-      </w:pPr>
-    </w:p>
-    <w:p>
-      <w:pPr>
-        <w:pStyle w:val="a5"/>
+        <w:pStyle w:val="a7"/>
+      </w:pPr>
+    </w:p>
+    <w:p>
+      <w:pPr>
+        <w:pStyle w:val="a7"/>
         <w:numPr>
           <w:ilvl w:val="0"/>
           <w:numId w:val="3"/>
@@ -1339,12 +1336,12 @@
     </w:p>
     <w:p>
       <w:pPr>
-        <w:pStyle w:val="a5"/>
-      </w:pPr>
-    </w:p>
-    <w:p>
-      <w:pPr>
-        <w:pStyle w:val="a5"/>
+        <w:pStyle w:val="a7"/>
+      </w:pPr>
+    </w:p>
+    <w:p>
+      <w:pPr>
+        <w:pStyle w:val="a7"/>
         <w:numPr>
           <w:ilvl w:val="0"/>
           <w:numId w:val="3"/>
@@ -1678,12 +1675,12 @@
     </w:p>
     <w:p>
       <w:pPr>
-        <w:pStyle w:val="a5"/>
-      </w:pPr>
-    </w:p>
-    <w:p>
-      <w:pPr>
-        <w:pStyle w:val="a5"/>
+        <w:pStyle w:val="a7"/>
+      </w:pPr>
+    </w:p>
+    <w:p>
+      <w:pPr>
+        <w:pStyle w:val="a7"/>
         <w:numPr>
           <w:ilvl w:val="0"/>
           <w:numId w:val="3"/>
@@ -1699,75 +1696,54 @@
     </w:p>
     <w:p>
       <w:pPr>
-        <w:pStyle w:val="a5"/>
+        <w:pStyle w:val="a7"/>
         <w:ind w:left="360" w:firstLineChars="0" w:firstLine="0"/>
-        <w:rPr>
-          <w:rFonts w:hint="eastAsia"/>
-        </w:rPr>
-      </w:pPr>
-    </w:p>
-    <w:p>
-      <w:pPr>
-        <w:pStyle w:val="a5"/>
+      </w:pPr>
+    </w:p>
+    <w:p>
+      <w:pPr>
+        <w:pStyle w:val="a7"/>
         <w:ind w:left="360" w:firstLineChars="0" w:firstLine="0"/>
-        <w:rPr>
-          <w:rFonts w:hint="eastAsia"/>
-        </w:rPr>
-      </w:pPr>
-    </w:p>
-    <w:p>
-      <w:pPr>
-        <w:pStyle w:val="a5"/>
+      </w:pPr>
+    </w:p>
+    <w:p>
+      <w:pPr>
+        <w:pStyle w:val="a7"/>
         <w:ind w:left="360" w:firstLineChars="0" w:firstLine="0"/>
-        <w:rPr>
-          <w:rFonts w:hint="eastAsia"/>
-        </w:rPr>
-      </w:pPr>
-    </w:p>
-    <w:p>
-      <w:pPr>
-        <w:pStyle w:val="a5"/>
+      </w:pPr>
+    </w:p>
+    <w:p>
+      <w:pPr>
+        <w:pStyle w:val="a7"/>
         <w:ind w:left="360" w:firstLineChars="0" w:firstLine="0"/>
-        <w:rPr>
-          <w:rFonts w:hint="eastAsia"/>
-        </w:rPr>
-      </w:pPr>
-    </w:p>
-    <w:p>
-      <w:pPr>
-        <w:pStyle w:val="a5"/>
+      </w:pPr>
+    </w:p>
+    <w:p>
+      <w:pPr>
+        <w:pStyle w:val="a7"/>
         <w:ind w:left="360" w:firstLineChars="0" w:firstLine="0"/>
-        <w:rPr>
-          <w:rFonts w:hint="eastAsia"/>
-        </w:rPr>
-      </w:pPr>
-    </w:p>
-    <w:p>
-      <w:pPr>
-        <w:pStyle w:val="a5"/>
+      </w:pPr>
+    </w:p>
+    <w:p>
+      <w:pPr>
+        <w:pStyle w:val="a7"/>
         <w:ind w:left="360" w:firstLineChars="0" w:firstLine="0"/>
-        <w:rPr>
-          <w:rFonts w:hint="eastAsia"/>
-        </w:rPr>
-      </w:pPr>
-    </w:p>
-    <w:p>
-      <w:pPr>
-        <w:pStyle w:val="a5"/>
+      </w:pPr>
+    </w:p>
+    <w:p>
+      <w:pPr>
+        <w:pStyle w:val="a7"/>
         <w:ind w:left="360" w:firstLineChars="0" w:firstLine="0"/>
       </w:pPr>
     </w:p>
     <w:p>
       <w:pPr>
-        <w:pStyle w:val="a5"/>
+        <w:pStyle w:val="a7"/>
         <w:numPr>
           <w:ilvl w:val="0"/>
           <w:numId w:val="3"/>
         </w:numPr>
         <w:ind w:firstLineChars="0"/>
-        <w:rPr>
-          <w:rFonts w:hint="eastAsia"/>
-        </w:rPr>
       </w:pPr>
       <w:r>
         <w:rPr>
@@ -1778,11 +1754,8 @@
     </w:p>
     <w:p>
       <w:pPr>
-        <w:pStyle w:val="a5"/>
+        <w:pStyle w:val="a7"/>
         <w:ind w:left="360" w:firstLineChars="0" w:firstLine="0"/>
-        <w:rPr>
-          <w:rFonts w:hint="eastAsia"/>
-        </w:rPr>
       </w:pPr>
       <w:r>
         <w:rPr>
@@ -1793,11 +1766,8 @@
     </w:p>
     <w:p>
       <w:pPr>
-        <w:pStyle w:val="a5"/>
+        <w:pStyle w:val="a7"/>
         <w:ind w:left="360" w:firstLineChars="0" w:firstLine="0"/>
-        <w:rPr>
-          <w:rFonts w:hint="eastAsia"/>
-        </w:rPr>
       </w:pPr>
       <w:r>
         <w:rPr>
@@ -1814,11 +1784,8 @@
     </w:p>
     <w:p>
       <w:pPr>
-        <w:pStyle w:val="a5"/>
+        <w:pStyle w:val="a7"/>
         <w:ind w:left="360" w:firstLineChars="0" w:firstLine="0"/>
-        <w:rPr>
-          <w:rFonts w:hint="eastAsia"/>
-        </w:rPr>
       </w:pPr>
       <w:r>
         <w:rPr>
@@ -1829,11 +1796,8 @@
     </w:p>
     <w:p>
       <w:pPr>
-        <w:pStyle w:val="a5"/>
+        <w:pStyle w:val="a7"/>
         <w:ind w:left="360" w:firstLineChars="0" w:firstLine="0"/>
-        <w:rPr>
-          <w:rFonts w:hint="eastAsia"/>
-        </w:rPr>
       </w:pPr>
       <w:r>
         <w:rPr>
@@ -1844,11 +1808,8 @@
     </w:p>
     <w:p>
       <w:pPr>
-        <w:pStyle w:val="a5"/>
+        <w:pStyle w:val="a7"/>
         <w:ind w:left="360" w:firstLineChars="0" w:firstLine="0"/>
-        <w:rPr>
-          <w:rFonts w:hint="eastAsia"/>
-        </w:rPr>
       </w:pPr>
       <w:r>
         <w:rPr>
@@ -1878,11 +1839,8 @@
     </w:p>
     <w:p>
       <w:pPr>
-        <w:pStyle w:val="a5"/>
+        <w:pStyle w:val="a7"/>
         <w:ind w:left="360" w:firstLineChars="0" w:firstLine="0"/>
-        <w:rPr>
-          <w:rFonts w:hint="eastAsia"/>
-        </w:rPr>
       </w:pPr>
       <w:r>
         <w:rPr>
@@ -1893,11 +1851,8 @@
     </w:p>
     <w:p>
       <w:pPr>
-        <w:pStyle w:val="a5"/>
+        <w:pStyle w:val="a7"/>
         <w:ind w:left="360" w:firstLineChars="0" w:firstLine="0"/>
-        <w:rPr>
-          <w:rFonts w:hint="eastAsia"/>
-        </w:rPr>
       </w:pPr>
       <w:r>
         <w:rPr>
@@ -1908,74 +1863,50 @@
     </w:p>
     <w:p>
       <w:pPr>
-        <w:pStyle w:val="a5"/>
+        <w:pStyle w:val="a7"/>
         <w:ind w:left="360" w:firstLineChars="0" w:firstLine="0"/>
-        <w:rPr>
-          <w:rFonts w:hint="eastAsia"/>
-        </w:rPr>
-      </w:pPr>
-    </w:p>
-    <w:p>
-      <w:pPr>
-        <w:pStyle w:val="a5"/>
+      </w:pPr>
+    </w:p>
+    <w:p>
+      <w:pPr>
+        <w:pStyle w:val="a7"/>
         <w:ind w:left="360" w:firstLineChars="0" w:firstLine="0"/>
-        <w:rPr>
-          <w:rFonts w:hint="eastAsia"/>
-        </w:rPr>
-      </w:pPr>
-    </w:p>
-    <w:p>
-      <w:pPr>
-        <w:pStyle w:val="a5"/>
+      </w:pPr>
+    </w:p>
+    <w:p>
+      <w:pPr>
+        <w:pStyle w:val="a7"/>
         <w:ind w:left="360" w:firstLineChars="0" w:firstLine="0"/>
-        <w:rPr>
-          <w:rFonts w:hint="eastAsia"/>
-        </w:rPr>
-      </w:pPr>
-    </w:p>
-    <w:p>
-      <w:pPr>
-        <w:pStyle w:val="a5"/>
+      </w:pPr>
+    </w:p>
+    <w:p>
+      <w:pPr>
+        <w:pStyle w:val="a7"/>
         <w:ind w:left="360" w:firstLineChars="0" w:firstLine="0"/>
-        <w:rPr>
-          <w:rFonts w:hint="eastAsia"/>
-        </w:rPr>
-      </w:pPr>
-    </w:p>
-    <w:p>
-      <w:pPr>
-        <w:pStyle w:val="a5"/>
+      </w:pPr>
+    </w:p>
+    <w:p>
+      <w:pPr>
+        <w:pStyle w:val="a7"/>
         <w:ind w:left="360" w:firstLineChars="0" w:firstLine="0"/>
-        <w:rPr>
-          <w:rFonts w:hint="eastAsia"/>
-        </w:rPr>
-      </w:pPr>
-    </w:p>
-    <w:p>
-      <w:pPr>
-        <w:pStyle w:val="a5"/>
+      </w:pPr>
+    </w:p>
+    <w:p>
+      <w:pPr>
+        <w:pStyle w:val="a7"/>
         <w:ind w:left="360" w:firstLineChars="0" w:firstLine="0"/>
-        <w:rPr>
-          <w:rFonts w:hint="eastAsia"/>
-        </w:rPr>
-      </w:pPr>
-    </w:p>
-    <w:p>
-      <w:pPr>
-        <w:pStyle w:val="a5"/>
+      </w:pPr>
+    </w:p>
+    <w:p>
+      <w:pPr>
+        <w:pStyle w:val="a7"/>
         <w:ind w:left="360" w:firstLineChars="0" w:firstLine="0"/>
-        <w:rPr>
-          <w:rFonts w:hint="eastAsia"/>
-        </w:rPr>
-      </w:pPr>
-    </w:p>
-    <w:p>
-      <w:pPr>
-        <w:pStyle w:val="a5"/>
+      </w:pPr>
+    </w:p>
+    <w:p>
+      <w:pPr>
+        <w:pStyle w:val="a7"/>
         <w:ind w:left="360" w:firstLineChars="0" w:firstLine="0"/>
-        <w:rPr>
-          <w:rFonts w:hint="eastAsia"/>
-        </w:rPr>
       </w:pPr>
       <w:r>
         <w:lastRenderedPageBreak/>
@@ -1990,7 +1921,7 @@
     </w:p>
     <w:p>
       <w:pPr>
-        <w:pStyle w:val="a5"/>
+        <w:pStyle w:val="a7"/>
         <w:ind w:left="360" w:firstLineChars="0" w:firstLine="0"/>
       </w:pPr>
       <w:r>
@@ -2008,8 +1939,8 @@
     </w:p>
     <w:p>
       <w:r>
-        <w:pict>
-          <v:group id="_x0000_s2083" editas="canvas" style="width:415.3pt;height:198.75pt;mso-position-horizontal-relative:char;mso-position-vertical-relative:line" coordorigin="1800,1793" coordsize="8306,3975">
+        <w:pict w14:anchorId="4E2F5E44">
+          <v:group id="_x0000_s1059" style="width:415.3pt;height:198.75pt;mso-position-horizontal-relative:char;mso-position-vertical-relative:line" coordorigin="1800,1793" coordsize="8306,3975">
             <o:lock v:ext="edit" aspectratio="t"/>
             <v:shapetype id="_x0000_t75" coordsize="21600,21600" o:spt="75" o:preferrelative="t" path="m@4@5l@4@11@9@11@9@5xe" filled="f" stroked="f">
               <v:stroke joinstyle="miter"/>
@@ -2030,12 +1961,12 @@
               <v:path o:extrusionok="f" gradientshapeok="t" o:connecttype="rect"/>
               <o:lock v:ext="edit" aspectratio="t"/>
             </v:shapetype>
-            <v:shape id="_x0000_s2084" type="#_x0000_t75" style="position:absolute;left:1800;top:1793;width:8306;height:3975" o:preferrelative="f">
+            <v:shape id="_x0000_s1060" type="#_x0000_t75" style="position:absolute;left:1800;top:1793;width:8306;height:3975" o:preferrelative="f">
               <v:fill o:detectmouseclick="t"/>
               <v:path o:extrusionok="t" o:connecttype="none"/>
               <o:lock v:ext="edit" text="t"/>
             </v:shape>
-            <v:rect id="_x0000_s2085" style="position:absolute;left:2340;top:2468;width:2356;height:780">
+            <v:rect id="_x0000_s1061" style="position:absolute;left:2340;top:2468;width:2356;height:780">
               <v:textbox>
                 <w:txbxContent>
                   <w:p>
@@ -2057,7 +1988,7 @@
                 </w:txbxContent>
               </v:textbox>
             </v:rect>
-            <v:rect id="_x0000_s2086" style="position:absolute;left:2340;top:3713;width:2356;height:780">
+            <v:rect id="_x0000_s1062" style="position:absolute;left:2340;top:3713;width:2356;height:780">
               <v:textbox>
                 <w:txbxContent>
                   <w:p>
@@ -2079,7 +2010,7 @@
                 </w:txbxContent>
               </v:textbox>
             </v:rect>
-            <v:rect id="_x0000_s2087" style="position:absolute;left:5881;top:4928;width:1679;height:780">
+            <v:rect id="_x0000_s1063" style="position:absolute;left:5881;top:4928;width:1679;height:780">
               <v:textbox>
                 <w:txbxContent>
                   <w:p>
@@ -2101,7 +2032,7 @@
                 </w:txbxContent>
               </v:textbox>
             </v:rect>
-            <v:rect id="_x0000_s2088" style="position:absolute;left:5881;top:3713;width:1679;height:780">
+            <v:rect id="_x0000_s1064" style="position:absolute;left:5881;top:3713;width:1679;height:780">
               <v:textbox>
                 <w:txbxContent>
                   <w:p>
@@ -2123,7 +2054,7 @@
                 </w:txbxContent>
               </v:textbox>
             </v:rect>
-            <v:rect id="_x0000_s2089" style="position:absolute;left:5881;top:2468;width:1679;height:780">
+            <v:rect id="_x0000_s1065" style="position:absolute;left:5881;top:2468;width:1679;height:780">
               <v:textbox>
                 <w:txbxContent>
                   <w:p>
@@ -2145,24 +2076,24 @@
                 </w:txbxContent>
               </v:textbox>
             </v:rect>
-            <v:shapetype id="_x0000_t32" coordsize="21600,21600" o:spt="32" o:oned="t" path="m,l21600,21600e" filled="f">
+            <v:shapetype id="_x0000_t32" coordsize="21600,21600" o:spt="32" o:oned="t" path="m0,0l21600,21600e" filled="f">
               <v:path arrowok="t" fillok="f" o:connecttype="none"/>
               <o:lock v:ext="edit" shapetype="t"/>
             </v:shapetype>
-            <v:shape id="_x0000_s2090" type="#_x0000_t32" style="position:absolute;left:3518;top:3248;width:1;height:465" o:connectortype="straight">
+            <v:shape id="_x0000_s1066" type="#_x0000_t32" style="position:absolute;left:3518;top:3248;width:1;height:465" o:connectortype="straight">
               <v:stroke endarrow="block"/>
             </v:shape>
-            <v:shape id="_x0000_s2091" type="#_x0000_t32" style="position:absolute;left:3518;top:5317;width:2363;height:1" o:connectortype="straight">
+            <v:shape id="_x0000_s1067" type="#_x0000_t32" style="position:absolute;left:3518;top:5317;width:2363;height:1" o:connectortype="straight">
               <v:stroke endarrow="block"/>
             </v:shape>
-            <v:shape id="_x0000_s2092" type="#_x0000_t32" style="position:absolute;left:3518;top:4493;width:1;height:824" o:connectortype="straight"/>
-            <v:shape id="_x0000_s2093" type="#_x0000_t32" style="position:absolute;left:6721;top:4493;width:1;height:435;flip:y" o:connectortype="straight">
+            <v:shape id="_x0000_s1068" type="#_x0000_t32" style="position:absolute;left:3518;top:4493;width:1;height:824" o:connectortype="straight"/>
+            <v:shape id="_x0000_s1069" type="#_x0000_t32" style="position:absolute;left:6721;top:4493;width:1;height:435;flip:y" o:connectortype="straight">
               <v:stroke endarrow="block"/>
             </v:shape>
-            <v:shape id="_x0000_s2094" type="#_x0000_t32" style="position:absolute;left:6720;top:3248;width:1;height:435;flip:y" o:connectortype="straight">
+            <v:shape id="_x0000_s1070" type="#_x0000_t32" style="position:absolute;left:6720;top:3248;width:1;height:435;flip:y" o:connectortype="straight">
               <v:stroke endarrow="block"/>
             </v:shape>
-            <v:rect id="_x0000_s2111" style="position:absolute;left:1800;top:1793;width:1932;height:450">
+            <v:rect id="_x0000_s1087" style="position:absolute;left:1800;top:1793;width:1932;height:450">
               <v:textbox>
                 <w:txbxContent>
                   <w:p>
@@ -2253,20 +2184,40 @@
         <w:rPr>
           <w:rFonts w:hint="eastAsia"/>
         </w:rPr>
-        <w:t>事件，且只有</w:t>
-      </w:r>
-      <w:r>
-        <w:rPr>
-          <w:rFonts w:hint="eastAsia"/>
-        </w:rPr>
-        <w:t>ACTION_DOWN</w:t>
-      </w:r>
-      <w:r>
-        <w:rPr>
-          <w:rFonts w:hint="eastAsia"/>
-        </w:rPr>
-        <w:t>事件会回传到父控件。</w:t>
-      </w:r>
+        <w:t>事件。</w:t>
+      </w:r>
+      <w:r>
+        <w:rPr>
+          <w:rFonts w:hint="eastAsia"/>
+        </w:rPr>
+        <w:t>返回</w:t>
+      </w:r>
+      <w:r>
+        <w:rPr>
+          <w:rFonts w:hint="eastAsia"/>
+        </w:rPr>
+        <w:t>true</w:t>
+      </w:r>
+      <w:r>
+        <w:rPr>
+          <w:rFonts w:hint="eastAsia"/>
+        </w:rPr>
+        <w:t>则会直接收到后续的</w:t>
+      </w:r>
+      <w:r>
+        <w:rPr>
+          <w:rFonts w:hint="eastAsia"/>
+        </w:rPr>
+        <w:t>move, up</w:t>
+      </w:r>
+      <w:r>
+        <w:rPr>
+          <w:rFonts w:hint="eastAsia"/>
+        </w:rPr>
+        <w:t>事件。</w:t>
+      </w:r>
+      <w:bookmarkStart w:id="0" w:name="_GoBack"/>
+      <w:bookmarkEnd w:id="0"/>
     </w:p>
     <w:p>
       <w:r>
@@ -2343,16 +2294,16 @@
     </w:p>
     <w:p>
       <w:r>
-        <w:pict>
-          <v:group id="_x0000_s2095" editas="canvas" style="width:415.3pt;height:198.75pt;mso-position-horizontal-relative:char;mso-position-vertical-relative:line" coordorigin="1800,7409" coordsize="8306,3975">
+        <w:pict w14:anchorId="5ACF9EF6">
+          <v:group id="_x0000_s1071" style="width:415.3pt;height:198.75pt;mso-position-horizontal-relative:char;mso-position-vertical-relative:line" coordorigin="1800,7409" coordsize="8306,3975">
             <o:lock v:ext="edit" aspectratio="t"/>
-            <v:shape id="_x0000_s2096" type="#_x0000_t75" style="position:absolute;left:1800;top:7409;width:8306;height:3975" o:preferrelative="f">
+            <v:shape id="_x0000_s1072" type="#_x0000_t75" style="position:absolute;left:1800;top:7409;width:8306;height:3975" o:preferrelative="f">
               <v:fill o:detectmouseclick="t"/>
               <v:path o:extrusionok="t" o:connecttype="none"/>
               <o:lock v:ext="edit" text="t"/>
             </v:shape>
-            <v:rect id="_x0000_s2097" style="position:absolute;left:2340;top:8084;width:2356;height:780">
-              <v:textbox style="mso-next-textbox:#_x0000_s2097">
+            <v:rect id="_x0000_s1073" style="position:absolute;left:2340;top:8084;width:2356;height:780">
+              <v:textbox style="mso-next-textbox:#_x0000_s1073">
                 <w:txbxContent>
                   <w:p>
                     <w:r>
@@ -2373,8 +2324,8 @@
                 </w:txbxContent>
               </v:textbox>
             </v:rect>
-            <v:rect id="_x0000_s2098" style="position:absolute;left:2340;top:9329;width:2356;height:780">
-              <v:textbox style="mso-next-textbox:#_x0000_s2098">
+            <v:rect id="_x0000_s1074" style="position:absolute;left:2340;top:9329;width:2356;height:780">
+              <v:textbox style="mso-next-textbox:#_x0000_s1074">
                 <w:txbxContent>
                   <w:p>
                     <w:r>
@@ -2395,8 +2346,8 @@
                 </w:txbxContent>
               </v:textbox>
             </v:rect>
-            <v:rect id="_x0000_s2099" style="position:absolute;left:5881;top:10544;width:1679;height:780">
-              <v:textbox style="mso-next-textbox:#_x0000_s2099">
+            <v:rect id="_x0000_s1075" style="position:absolute;left:5881;top:10544;width:1679;height:780">
+              <v:textbox style="mso-next-textbox:#_x0000_s1075">
                 <w:txbxContent>
                   <w:p>
                     <w:r>
@@ -2417,8 +2368,8 @@
                 </w:txbxContent>
               </v:textbox>
             </v:rect>
-            <v:rect id="_x0000_s2100" style="position:absolute;left:5881;top:9329;width:1679;height:780">
-              <v:textbox style="mso-next-textbox:#_x0000_s2100">
+            <v:rect id="_x0000_s1076" style="position:absolute;left:5881;top:9329;width:1679;height:780">
+              <v:textbox style="mso-next-textbox:#_x0000_s1076">
                 <w:txbxContent>
                   <w:p>
                     <w:r>
@@ -2439,8 +2390,8 @@
                 </w:txbxContent>
               </v:textbox>
             </v:rect>
-            <v:rect id="_x0000_s2101" style="position:absolute;left:5881;top:8084;width:1679;height:780">
-              <v:textbox style="mso-next-textbox:#_x0000_s2101">
+            <v:rect id="_x0000_s1077" style="position:absolute;left:5881;top:8084;width:1679;height:780">
+              <v:textbox style="mso-next-textbox:#_x0000_s1077">
                 <w:txbxContent>
                   <w:p>
                     <w:r>
@@ -2461,17 +2412,17 @@
                 </w:txbxContent>
               </v:textbox>
             </v:rect>
-            <v:shape id="_x0000_s2102" type="#_x0000_t32" style="position:absolute;left:3518;top:8864;width:1;height:465" o:connectortype="straight">
+            <v:shape id="_x0000_s1078" type="#_x0000_t32" style="position:absolute;left:3518;top:8864;width:1;height:465" o:connectortype="straight">
               <v:stroke endarrow="block"/>
             </v:shape>
-            <v:shape id="_x0000_s2106" type="#_x0000_t32" style="position:absolute;left:6720;top:8864;width:1;height:435;flip:y" o:connectortype="straight">
+            <v:shape id="_x0000_s1082" type="#_x0000_t32" style="position:absolute;left:6720;top:8864;width:1;height:435;flip:y" o:connectortype="straight">
               <v:stroke endarrow="block"/>
             </v:shape>
-            <v:shape id="_x0000_s2107" type="#_x0000_t32" style="position:absolute;left:4696;top:9719;width:1185;height:1" o:connectortype="straight">
+            <v:shape id="_x0000_s1083" type="#_x0000_t32" style="position:absolute;left:4696;top:9719;width:1185;height:1" o:connectortype="straight">
               <v:stroke endarrow="block"/>
             </v:shape>
-            <v:rect id="_x0000_s2110" style="position:absolute;left:1800;top:7409;width:1931;height:450">
-              <v:textbox style="mso-next-textbox:#_x0000_s2110">
+            <v:rect id="_x0000_s1086" style="position:absolute;left:1800;top:7409;width:1931;height:450">
+              <v:textbox style="mso-next-textbox:#_x0000_s1086">
                 <w:txbxContent>
                   <w:p>
                     <w:r>
@@ -2582,16 +2533,16 @@
     </w:p>
     <w:p>
       <w:r>
-        <w:pict>
-          <v:group id="_x0000_s2123" editas="canvas" style="width:415.3pt;height:198.75pt;mso-position-horizontal-relative:char;mso-position-vertical-relative:line" coordorigin="1800,7409" coordsize="8306,3975">
+        <w:pict w14:anchorId="55A67887">
+          <v:group id="_x0000_s1099" style="width:415.3pt;height:198.75pt;mso-position-horizontal-relative:char;mso-position-vertical-relative:line" coordorigin="1800,7409" coordsize="8306,3975">
             <o:lock v:ext="edit" aspectratio="t"/>
-            <v:shape id="_x0000_s2124" type="#_x0000_t75" style="position:absolute;left:1800;top:7409;width:8306;height:3975" o:preferrelative="f">
+            <v:shape id="_x0000_s1100" type="#_x0000_t75" style="position:absolute;left:1800;top:7409;width:8306;height:3975" o:preferrelative="f">
               <v:fill o:detectmouseclick="t"/>
               <v:path o:extrusionok="t" o:connecttype="none"/>
               <o:lock v:ext="edit" text="t"/>
             </v:shape>
-            <v:rect id="_x0000_s2125" style="position:absolute;left:2340;top:8084;width:2356;height:780">
-              <v:textbox style="mso-next-textbox:#_x0000_s2125">
+            <v:rect id="_x0000_s1101" style="position:absolute;left:2340;top:8084;width:2356;height:780">
+              <v:textbox style="mso-next-textbox:#_x0000_s1101">
                 <w:txbxContent>
                   <w:p>
                     <w:r>
@@ -2612,8 +2563,8 @@
                 </w:txbxContent>
               </v:textbox>
             </v:rect>
-            <v:rect id="_x0000_s2126" style="position:absolute;left:2340;top:9329;width:2356;height:780">
-              <v:textbox style="mso-next-textbox:#_x0000_s2126">
+            <v:rect id="_x0000_s1102" style="position:absolute;left:2340;top:9329;width:2356;height:780">
+              <v:textbox style="mso-next-textbox:#_x0000_s1102">
                 <w:txbxContent>
                   <w:p>
                     <w:r>
@@ -2634,8 +2585,8 @@
                 </w:txbxContent>
               </v:textbox>
             </v:rect>
-            <v:rect id="_x0000_s2127" style="position:absolute;left:5881;top:10544;width:1679;height:780">
-              <v:textbox style="mso-next-textbox:#_x0000_s2127">
+            <v:rect id="_x0000_s1103" style="position:absolute;left:5881;top:10544;width:1679;height:780">
+              <v:textbox style="mso-next-textbox:#_x0000_s1103">
                 <w:txbxContent>
                   <w:p>
                     <w:r>
@@ -2656,8 +2607,8 @@
                 </w:txbxContent>
               </v:textbox>
             </v:rect>
-            <v:rect id="_x0000_s2128" style="position:absolute;left:5881;top:9329;width:1679;height:780">
-              <v:textbox style="mso-next-textbox:#_x0000_s2128">
+            <v:rect id="_x0000_s1104" style="position:absolute;left:5881;top:9329;width:1679;height:780">
+              <v:textbox style="mso-next-textbox:#_x0000_s1104">
                 <w:txbxContent>
                   <w:p>
                     <w:r>
@@ -2678,8 +2629,8 @@
                 </w:txbxContent>
               </v:textbox>
             </v:rect>
-            <v:rect id="_x0000_s2129" style="position:absolute;left:5881;top:8084;width:1679;height:780">
-              <v:textbox style="mso-next-textbox:#_x0000_s2129">
+            <v:rect id="_x0000_s1105" style="position:absolute;left:5881;top:8084;width:1679;height:780">
+              <v:textbox style="mso-next-textbox:#_x0000_s1105">
                 <w:txbxContent>
                   <w:p>
                     <w:r>
@@ -2700,14 +2651,14 @@
                 </w:txbxContent>
               </v:textbox>
             </v:rect>
-            <v:shape id="_x0000_s2130" type="#_x0000_t32" style="position:absolute;left:3518;top:8864;width:1;height:465" o:connectortype="straight">
+            <v:shape id="_x0000_s1106" type="#_x0000_t32" style="position:absolute;left:3518;top:8864;width:1;height:465" o:connectortype="straight">
               <v:stroke endarrow="block"/>
             </v:shape>
-            <v:shape id="_x0000_s2132" type="#_x0000_t32" style="position:absolute;left:4696;top:9719;width:1185;height:1" o:connectortype="straight">
+            <v:shape id="_x0000_s1108" type="#_x0000_t32" style="position:absolute;left:4696;top:9719;width:1185;height:1" o:connectortype="straight">
               <v:stroke endarrow="block"/>
             </v:shape>
-            <v:rect id="_x0000_s2133" style="position:absolute;left:1800;top:7409;width:2896;height:450">
-              <v:textbox style="mso-next-textbox:#_x0000_s2133">
+            <v:rect id="_x0000_s1109" style="position:absolute;left:1800;top:7409;width:2896;height:450">
+              <v:textbox style="mso-next-textbox:#_x0000_s1109">
                 <w:txbxContent>
                   <w:p>
                     <w:r>
@@ -2720,12 +2671,12 @@
                 </w:txbxContent>
               </v:textbox>
             </v:rect>
-            <v:shape id="_x0000_s2134" type="#_x0000_t32" style="position:absolute;left:4696;top:8474;width:240;height:4" o:connectortype="straight"/>
-            <v:shape id="_x0000_s2135" type="#_x0000_t32" style="position:absolute;left:4935;top:8478;width:1;height:960" o:connectortype="straight"/>
-            <v:shape id="_x0000_s2136" type="#_x0000_t32" style="position:absolute;left:4936;top:9408;width:944;height:1" o:connectortype="straight">
+            <v:shape id="_x0000_s1110" type="#_x0000_t32" style="position:absolute;left:4696;top:8474;width:240;height:4" o:connectortype="straight"/>
+            <v:shape id="_x0000_s1111" type="#_x0000_t32" style="position:absolute;left:4935;top:8478;width:1;height:960" o:connectortype="straight"/>
+            <v:shape id="_x0000_s1112" type="#_x0000_t32" style="position:absolute;left:4936;top:9408;width:944;height:1" o:connectortype="straight">
               <v:stroke endarrow="block"/>
             </v:shape>
-            <v:shape id="_x0000_s2137" type="#_x0000_t202" style="position:absolute;left:2550;top:8909;width:894;height:390" stroked="f">
+            <v:shape id="_x0000_s1113" type="#_x0000_t202" style="position:absolute;left:2550;top:8909;width:894;height:390" stroked="f">
               <v:textbox>
                 <w:txbxContent>
                   <w:p>
@@ -2739,7 +2690,7 @@
                 </w:txbxContent>
               </v:textbox>
             </v:shape>
-            <v:shape id="_x0000_s2138" type="#_x0000_t202" style="position:absolute;left:4830;top:9750;width:894;height:390" stroked="f">
+            <v:shape id="_x0000_s1114" type="#_x0000_t202" style="position:absolute;left:4830;top:9750;width:894;height:390" stroked="f">
               <v:textbox>
                 <w:txbxContent>
                   <w:p>
@@ -2753,7 +2704,7 @@
                 </w:txbxContent>
               </v:textbox>
             </v:shape>
-            <v:shape id="_x0000_s2139" type="#_x0000_t202" style="position:absolute;left:5092;top:7829;width:602;height:1440">
+            <v:shape id="_x0000_s1115" type="#_x0000_t202" style="position:absolute;left:5092;top:7829;width:602;height:1440">
               <v:textbox style="layout-flow:vertical-ideographic">
                 <w:txbxContent>
                   <w:p>
@@ -2786,6 +2737,11 @@
       </w:r>
     </w:p>
     <w:p>
+      <w:pPr>
+        <w:rPr>
+          <w:rFonts w:hint="eastAsia"/>
+        </w:rPr>
+      </w:pPr>
       <w:r>
         <w:rPr>
           <w:rFonts w:hint="eastAsia"/>
@@ -2871,11 +2827,77 @@
         </w:rPr>
         <w:t>事件。</w:t>
       </w:r>
+      <w:r>
+        <w:rPr>
+          <w:rFonts w:hint="eastAsia"/>
+        </w:rPr>
+        <w:t>如果</w:t>
+      </w:r>
+      <w:r>
+        <w:rPr>
+          <w:rFonts w:hint="eastAsia"/>
+        </w:rPr>
+        <w:t>parent view</w:t>
+      </w:r>
+      <w:r>
+        <w:rPr>
+          <w:rFonts w:hint="eastAsia"/>
+        </w:rPr>
+        <w:t>的</w:t>
+      </w:r>
+      <w:r>
+        <w:rPr>
+          <w:rFonts w:hint="eastAsia"/>
+        </w:rPr>
+        <w:t>onTouchEvent</w:t>
+      </w:r>
+      <w:r>
+        <w:rPr>
+          <w:rFonts w:hint="eastAsia"/>
+        </w:rPr>
+        <w:t>未处理</w:t>
+      </w:r>
+      <w:r>
+        <w:rPr>
+          <w:rFonts w:hint="eastAsia"/>
+        </w:rPr>
+        <w:t>move</w:t>
+      </w:r>
+      <w:r>
+        <w:rPr>
+          <w:rFonts w:hint="eastAsia"/>
+        </w:rPr>
+        <w:t>、</w:t>
+      </w:r>
+      <w:r>
+        <w:rPr>
+          <w:rFonts w:hint="eastAsia"/>
+        </w:rPr>
+        <w:t>up</w:t>
+      </w:r>
+      <w:r>
+        <w:rPr>
+          <w:rFonts w:hint="eastAsia"/>
+        </w:rPr>
+        <w:t>事件，则对应事件会继续往</w:t>
+      </w:r>
+      <w:r>
+        <w:rPr>
+          <w:rFonts w:hint="eastAsia"/>
+        </w:rPr>
+        <w:t>parent</w:t>
+      </w:r>
+      <w:r>
+        <w:rPr>
+          <w:rFonts w:hint="eastAsia"/>
+        </w:rPr>
+        <w:t>的传递。</w:t>
+      </w:r>
     </w:p>
     <w:p/>
     <w:p>
       <w:pPr>
-        <w:pStyle w:val="a5"/>
+        <w:pStyle w:val="a7"/>
         <w:numPr>
           <w:ilvl w:val="0"/>
           <w:numId w:val="3"/>
@@ -2903,7 +2925,7 @@
     </w:p>
     <w:p>
       <w:pPr>
-        <w:pStyle w:val="a5"/>
+        <w:pStyle w:val="a7"/>
         <w:numPr>
           <w:ilvl w:val="0"/>
           <w:numId w:val="4"/>
@@ -2931,7 +2953,7 @@
     </w:p>
     <w:p>
       <w:pPr>
-        <w:pStyle w:val="a5"/>
+        <w:pStyle w:val="a7"/>
         <w:numPr>
           <w:ilvl w:val="0"/>
           <w:numId w:val="4"/>
@@ -2983,15 +3005,12 @@
     </w:p>
     <w:p>
       <w:pPr>
-        <w:pStyle w:val="a5"/>
+        <w:pStyle w:val="a7"/>
         <w:numPr>
           <w:ilvl w:val="0"/>
           <w:numId w:val="4"/>
         </w:numPr>
         <w:ind w:firstLineChars="0"/>
-        <w:rPr>
-          <w:rFonts w:hint="eastAsia"/>
-        </w:rPr>
       </w:pPr>
       <w:r>
         <w:rPr>
@@ -3020,13 +3039,13 @@
     </w:p>
     <w:p>
       <w:pPr>
-        <w:pStyle w:val="a5"/>
+        <w:pStyle w:val="a7"/>
         <w:ind w:left="720" w:firstLineChars="0" w:firstLine="0"/>
       </w:pPr>
     </w:p>
     <w:p>
       <w:pPr>
-        <w:pStyle w:val="a5"/>
+        <w:pStyle w:val="a7"/>
         <w:numPr>
           <w:ilvl w:val="0"/>
           <w:numId w:val="3"/>
@@ -3036,15 +3055,15 @@
     </w:p>
     <w:p>
       <w:pPr>
-        <w:pStyle w:val="a5"/>
+        <w:pStyle w:val="a7"/>
         <w:ind w:left="360" w:firstLineChars="0" w:firstLine="0"/>
       </w:pPr>
       <w:r>
-        <w:object w:dxaOrig="11764" w:dyaOrig="8790">
-          <v:shape id="_x0000_i1028" type="#_x0000_t75" style="width:415.5pt;height:310.5pt" o:ole="">
+        <w:object w:dxaOrig="11764" w:dyaOrig="8790" w14:anchorId="6E6AA816">
+          <v:shape id="_x0000_i1028" type="#_x0000_t75" style="width:415.5pt;height:310.45pt" o:ole="">
             <v:imagedata r:id="rId8" o:title=""/>
           </v:shape>
-          <o:OLEObject Type="Embed" ProgID="Visio.Drawing.11" ShapeID="_x0000_i1028" DrawAspect="Content" ObjectID="_1448446637" r:id="rId9"/>
+          <o:OLEObject Type="Embed" ProgID="Visio.Drawing.11" ShapeID="_x0000_i1028" DrawAspect="Content" ObjectID="_1554453812" r:id="rId9"/>
         </w:object>
       </w:r>
     </w:p>
@@ -3059,7 +3078,7 @@
 </file>
 
 <file path=word/endnotes.xml><?xml version="1.0" encoding="utf-8"?>
-<w:endnotes xmlns:ve="http://schemas.openxmlformats.org/markup-compatibility/2006" xmlns:o="urn:schemas-microsoft-com:office:office" xmlns:r="http://schemas.openxmlformats.org/officeDocument/2006/relationships" xmlns:m="http://schemas.openxmlformats.org/officeDocument/2006/math" xmlns:v="urn:schemas-microsoft-com:vml" xmlns:wp="http://schemas.openxmlformats.org/drawingml/2006/wordprocessingDrawing" xmlns:w10="urn:schemas-microsoft-com:office:word" xmlns:w="http://schemas.openxmlformats.org/wordprocessingml/2006/main" xmlns:wne="http://schemas.microsoft.com/office/word/2006/wordml">
+<w:endnotes xmlns:wpc="http://schemas.microsoft.com/office/word/2010/wordprocessingCanvas" xmlns:mo="http://schemas.microsoft.com/office/mac/office/2008/main" xmlns:mc="http://schemas.openxmlformats.org/markup-compatibility/2006" xmlns:mv="urn:schemas-microsoft-com:mac:vml" xmlns:o="urn:schemas-microsoft-com:office:office" xmlns:r="http://schemas.openxmlformats.org/officeDocument/2006/relationships" xmlns:m="http://schemas.openxmlformats.org/officeDocument/2006/math" xmlns:v="urn:schemas-microsoft-com:vml" xmlns:wp14="http://schemas.microsoft.com/office/word/2010/wordprocessingDrawing" xmlns:wp="http://schemas.openxmlformats.org/drawingml/2006/wordprocessingDrawing" xmlns:w10="urn:schemas-microsoft-com:office:word" xmlns:w="http://schemas.openxmlformats.org/wordprocessingml/2006/main" xmlns:w14="http://schemas.microsoft.com/office/word/2010/wordml" xmlns:w15="http://schemas.microsoft.com/office/word/2012/wordml" xmlns:wpg="http://schemas.microsoft.com/office/word/2010/wordprocessingGroup" xmlns:wpi="http://schemas.microsoft.com/office/word/2010/wordprocessingInk" xmlns:wne="http://schemas.microsoft.com/office/word/2006/wordml" xmlns:wps="http://schemas.microsoft.com/office/word/2010/wordprocessingShape" mc:Ignorable="w14 w15 wp14 mv">
   <w:endnote w:type="separator" w:id="-1">
     <w:p>
       <w:r>
@@ -3078,7 +3097,7 @@
 </file>
 
 <file path=word/footnotes.xml><?xml version="1.0" encoding="utf-8"?>
-<w:footnotes xmlns:ve="http://schemas.openxmlformats.org/markup-compatibility/2006" xmlns:o="urn:schemas-microsoft-com:office:office" xmlns:r="http://schemas.openxmlformats.org/officeDocument/2006/relationships" xmlns:m="http://schemas.openxmlformats.org/officeDocument/2006/math" xmlns:v="urn:schemas-microsoft-com:vml" xmlns:wp="http://schemas.openxmlformats.org/drawingml/2006/wordprocessingDrawing" xmlns:w10="urn:schemas-microsoft-com:office:word" xmlns:w="http://schemas.openxmlformats.org/wordprocessingml/2006/main" xmlns:wne="http://schemas.microsoft.com/office/word/2006/wordml">
+<w:footnotes xmlns:wpc="http://schemas.microsoft.com/office/word/2010/wordprocessingCanvas" xmlns:mo="http://schemas.microsoft.com/office/mac/office/2008/main" xmlns:mc="http://schemas.openxmlformats.org/markup-compatibility/2006" xmlns:mv="urn:schemas-microsoft-com:mac:vml" xmlns:o="urn:schemas-microsoft-com:office:office" xmlns:r="http://schemas.openxmlformats.org/officeDocument/2006/relationships" xmlns:m="http://schemas.openxmlformats.org/officeDocument/2006/math" xmlns:v="urn:schemas-microsoft-com:vml" xmlns:wp14="http://schemas.microsoft.com/office/word/2010/wordprocessingDrawing" xmlns:wp="http://schemas.openxmlformats.org/drawingml/2006/wordprocessingDrawing" xmlns:w10="urn:schemas-microsoft-com:office:word" xmlns:w="http://schemas.openxmlformats.org/wordprocessingml/2006/main" xmlns:w14="http://schemas.microsoft.com/office/word/2010/wordml" xmlns:w15="http://schemas.microsoft.com/office/word/2012/wordml" xmlns:wpg="http://schemas.microsoft.com/office/word/2010/wordprocessingGroup" xmlns:wpi="http://schemas.microsoft.com/office/word/2010/wordprocessingInk" xmlns:wne="http://schemas.microsoft.com/office/word/2006/wordml" xmlns:wps="http://schemas.microsoft.com/office/word/2010/wordprocessingShape" mc:Ignorable="w14 w15 wp14 mv">
   <w:footnote w:type="separator" w:id="-1">
     <w:p>
       <w:r>
@@ -3097,7 +3116,7 @@
 </file>
 
 <file path=word/numbering.xml><?xml version="1.0" encoding="utf-8"?>
-<w:numbering xmlns:ve="http://schemas.openxmlformats.org/markup-compatibility/2006" xmlns:o="urn:schemas-microsoft-com:office:office" xmlns:r="http://schemas.openxmlformats.org/officeDocument/2006/relationships" xmlns:m="http://schemas.openxmlformats.org/officeDocument/2006/math" xmlns:v="urn:schemas-microsoft-com:vml" xmlns:wp="http://schemas.openxmlformats.org/drawingml/2006/wordprocessingDrawing" xmlns:w10="urn:schemas-microsoft-com:office:word" xmlns:w="http://schemas.openxmlformats.org/wordprocessingml/2006/main" xmlns:wne="http://schemas.microsoft.com/office/word/2006/wordml">
+<w:numbering xmlns:wpc="http://schemas.microsoft.com/office/word/2010/wordprocessingCanvas" xmlns:mo="http://schemas.microsoft.com/office/mac/office/2008/main" xmlns:mc="http://schemas.openxmlformats.org/markup-compatibility/2006" xmlns:mv="urn:schemas-microsoft-com:mac:vml" xmlns:o="urn:schemas-microsoft-com:office:office" xmlns:r="http://schemas.openxmlformats.org/officeDocument/2006/relationships" xmlns:m="http://schemas.openxmlformats.org/officeDocument/2006/math" xmlns:v="urn:schemas-microsoft-com:vml" xmlns:wp14="http://schemas.microsoft.com/office/word/2010/wordprocessingDrawing" xmlns:wp="http://schemas.openxmlformats.org/drawingml/2006/wordprocessingDrawing" xmlns:w10="urn:schemas-microsoft-com:office:word" xmlns:w="http://schemas.openxmlformats.org/wordprocessingml/2006/main" xmlns:w14="http://schemas.microsoft.com/office/word/2010/wordml" xmlns:w15="http://schemas.microsoft.com/office/word/2012/wordml" xmlns:wpg="http://schemas.microsoft.com/office/word/2010/wordprocessingGroup" xmlns:wpi="http://schemas.microsoft.com/office/word/2010/wordprocessingInk" xmlns:wne="http://schemas.microsoft.com/office/word/2006/wordml" xmlns:wps="http://schemas.microsoft.com/office/word/2010/wordprocessingShape" mc:Ignorable="w14 w15 wp14 mv">
   <w:abstractNum w:abstractNumId="0">
     <w:nsid w:val="107C051A"/>
     <w:multiLevelType w:val="hybridMultilevel"/>
@@ -3470,7 +3489,7 @@
 </file>
 
 <file path=word/styles.xml><?xml version="1.0" encoding="utf-8"?>
-<w:styles xmlns:r="http://schemas.openxmlformats.org/officeDocument/2006/relationships" xmlns:w="http://schemas.openxmlformats.org/wordprocessingml/2006/main">
+<w:styles xmlns:mc="http://schemas.openxmlformats.org/markup-compatibility/2006" xmlns:r="http://schemas.openxmlformats.org/officeDocument/2006/relationships" xmlns:w="http://schemas.openxmlformats.org/wordprocessingml/2006/main" xmlns:w14="http://schemas.microsoft.com/office/word/2010/wordml" xmlns:w15="http://schemas.microsoft.com/office/word/2012/wordml" mc:Ignorable="w14 w15">
   <w:docDefaults>
     <w:rPrDefault>
       <w:rPr>
@@ -3483,144 +3502,387 @@
     </w:rPrDefault>
     <w:pPrDefault/>
   </w:docDefaults>
-  <w:latentStyles w:defLockedState="0" w:defUIPriority="99" w:defSemiHidden="1" w:defUnhideWhenUsed="1" w:defQFormat="0" w:count="267">
-    <w:lsdException w:name="Normal" w:semiHidden="0" w:uiPriority="0" w:unhideWhenUsed="0" w:qFormat="1"/>
-    <w:lsdException w:name="heading 1" w:semiHidden="0" w:uiPriority="9" w:unhideWhenUsed="0" w:qFormat="1"/>
-    <w:lsdException w:name="heading 2" w:uiPriority="9" w:qFormat="1"/>
-    <w:lsdException w:name="heading 3" w:uiPriority="9" w:qFormat="1"/>
-    <w:lsdException w:name="heading 4" w:uiPriority="9" w:qFormat="1"/>
-    <w:lsdException w:name="heading 5" w:uiPriority="9" w:qFormat="1"/>
-    <w:lsdException w:name="heading 6" w:uiPriority="9" w:qFormat="1"/>
-    <w:lsdException w:name="heading 7" w:uiPriority="9" w:qFormat="1"/>
-    <w:lsdException w:name="heading 8" w:uiPriority="9" w:qFormat="1"/>
-    <w:lsdException w:name="heading 9" w:uiPriority="9" w:qFormat="1"/>
-    <w:lsdException w:name="toc 1" w:uiPriority="39"/>
-    <w:lsdException w:name="toc 2" w:uiPriority="39"/>
-    <w:lsdException w:name="toc 3" w:uiPriority="39"/>
-    <w:lsdException w:name="toc 4" w:uiPriority="39"/>
-    <w:lsdException w:name="toc 5" w:uiPriority="39"/>
-    <w:lsdException w:name="toc 6" w:uiPriority="39"/>
-    <w:lsdException w:name="toc 7" w:uiPriority="39"/>
-    <w:lsdException w:name="toc 8" w:uiPriority="39"/>
-    <w:lsdException w:name="toc 9" w:uiPriority="39"/>
-    <w:lsdException w:name="caption" w:uiPriority="35" w:qFormat="1"/>
-    <w:lsdException w:name="Title" w:semiHidden="0" w:uiPriority="10" w:unhideWhenUsed="0" w:qFormat="1"/>
-    <w:lsdException w:name="Default Paragraph Font" w:uiPriority="1"/>
-    <w:lsdException w:name="Subtitle" w:semiHidden="0" w:uiPriority="11" w:unhideWhenUsed="0" w:qFormat="1"/>
-    <w:lsdException w:name="Strong" w:semiHidden="0" w:uiPriority="22" w:unhideWhenUsed="0" w:qFormat="1"/>
-    <w:lsdException w:name="Emphasis" w:semiHidden="0" w:uiPriority="20" w:unhideWhenUsed="0" w:qFormat="1"/>
-    <w:lsdException w:name="Table Grid" w:semiHidden="0" w:uiPriority="59" w:unhideWhenUsed="0"/>
-    <w:lsdException w:name="Placeholder Text" w:unhideWhenUsed="0"/>
-    <w:lsdException w:name="No Spacing" w:semiHidden="0" w:uiPriority="1" w:unhideWhenUsed="0" w:qFormat="1"/>
-    <w:lsdException w:name="Light Shading" w:semiHidden="0" w:uiPriority="60" w:unhideWhenUsed="0"/>
-    <w:lsdException w:name="Light List" w:semiHidden="0" w:uiPriority="61" w:unhideWhenUsed="0"/>
-    <w:lsdException w:name="Light Grid" w:semiHidden="0" w:uiPriority="62" w:unhideWhenUsed="0"/>
-    <w:lsdException w:name="Medium Shading 1" w:semiHidden="0" w:uiPriority="63" w:unhideWhenUsed="0"/>
-    <w:lsdException w:name="Medium Shading 2" w:semiHidden="0" w:uiPriority="64" w:unhideWhenUsed="0"/>
-    <w:lsdException w:name="Medium List 1" w:semiHidden="0" w:uiPriority="65" w:unhideWhenUsed="0"/>
-    <w:lsdException w:name="Medium List 2" w:semiHidden="0" w:uiPriority="66" w:unhideWhenUsed="0"/>
-    <w:lsdException w:name="Medium Grid 1" w:semiHidden="0" w:uiPriority="67" w:unhideWhenUsed="0"/>
-    <w:lsdException w:name="Medium Grid 2" w:semiHidden="0" w:uiPriority="68" w:unhideWhenUsed="0"/>
-    <w:lsdException w:name="Medium Grid 3" w:semiHidden="0" w:uiPriority="69" w:unhideWhenUsed="0"/>
-    <w:lsdException w:name="Dark List" w:semiHidden="0" w:uiPriority="70" w:unhideWhenUsed="0"/>
-    <w:lsdException w:name="Colorful Shading" w:semiHidden="0" w:uiPriority="71" w:unhideWhenUsed="0"/>
-    <w:lsdException w:name="Colorful List" w:semiHidden="0" w:uiPriority="72" w:unhideWhenUsed="0"/>
-    <w:lsdException w:name="Colorful Grid" w:semiHidden="0" w:uiPriority="73" w:unhideWhenUsed="0"/>
-    <w:lsdException w:name="Light Shading Accent 1" w:semiHidden="0" w:uiPriority="60" w:unhideWhenUsed="0"/>
-    <w:lsdException w:name="Light List Accent 1" w:semiHidden="0" w:uiPriority="61" w:unhideWhenUsed="0"/>
-    <w:lsdException w:name="Light Grid Accent 1" w:semiHidden="0" w:uiPriority="62" w:unhideWhenUsed="0"/>
-    <w:lsdException w:name="Medium Shading 1 Accent 1" w:semiHidden="0" w:uiPriority="63" w:unhideWhenUsed="0"/>
-    <w:lsdException w:name="Medium Shading 2 Accent 1" w:semiHidden="0" w:uiPriority="64" w:unhideWhenUsed="0"/>
-    <w:lsdException w:name="Medium List 1 Accent 1" w:semiHidden="0" w:uiPriority="65" w:unhideWhenUsed="0"/>
-    <w:lsdException w:name="Revision" w:unhideWhenUsed="0"/>
-    <w:lsdException w:name="List Paragraph" w:semiHidden="0" w:uiPriority="34" w:unhideWhenUsed="0" w:qFormat="1"/>
-    <w:lsdException w:name="Quote" w:semiHidden="0" w:uiPriority="29" w:unhideWhenUsed="0" w:qFormat="1"/>
-    <w:lsdException w:name="Intense Quote" w:semiHidden="0" w:uiPriority="30" w:unhideWhenUsed="0" w:qFormat="1"/>
-    <w:lsdException w:name="Medium List 2 Accent 1" w:semiHidden="0" w:uiPriority="66" w:unhideWhenUsed="0"/>
-    <w:lsdException w:name="Medium Grid 1 Accent 1" w:semiHidden="0" w:uiPriority="67" w:unhideWhenUsed="0"/>
-    <w:lsdException w:name="Medium Grid 2 Accent 1" w:semiHidden="0" w:uiPriority="68" w:unhideWhenUsed="0"/>
-    <w:lsdException w:name="Medium Grid 3 Accent 1" w:semiHidden="0" w:uiPriority="69" w:unhideWhenUsed="0"/>
-    <w:lsdException w:name="Dark List Accent 1" w:semiHidden="0" w:uiPriority="70" w:unhideWhenUsed="0"/>
-    <w:lsdException w:name="Colorful Shading Accent 1" w:semiHidden="0" w:uiPriority="71" w:unhideWhenUsed="0"/>
-    <w:lsdException w:name="Colorful List Accent 1" w:semiHidden="0" w:uiPriority="72" w:unhideWhenUsed="0"/>
-    <w:lsdException w:name="Colorful Grid Accent 1" w:semiHidden="0" w:uiPriority="73" w:unhideWhenUsed="0"/>
-    <w:lsdException w:name="Light Shading Accent 2" w:semiHidden="0" w:uiPriority="60" w:unhideWhenUsed="0"/>
-    <w:lsdException w:name="Light List Accent 2" w:semiHidden="0" w:uiPriority="61" w:unhideWhenUsed="0"/>
-    <w:lsdException w:name="Light Grid Accent 2" w:semiHidden="0" w:uiPriority="62" w:unhideWhenUsed="0"/>
-    <w:lsdException w:name="Medium Shading 1 Accent 2" w:semiHidden="0" w:uiPriority="63" w:unhideWhenUsed="0"/>
-    <w:lsdException w:name="Medium Shading 2 Accent 2" w:semiHidden="0" w:uiPriority="64" w:unhideWhenUsed="0"/>
-    <w:lsdException w:name="Medium List 1 Accent 2" w:semiHidden="0" w:uiPriority="65" w:unhideWhenUsed="0"/>
-    <w:lsdException w:name="Medium List 2 Accent 2" w:semiHidden="0" w:uiPriority="66" w:unhideWhenUsed="0"/>
-    <w:lsdException w:name="Medium Grid 1 Accent 2" w:semiHidden="0" w:uiPriority="67" w:unhideWhenUsed="0"/>
-    <w:lsdException w:name="Medium Grid 2 Accent 2" w:semiHidden="0" w:uiPriority="68" w:unhideWhenUsed="0"/>
-    <w:lsdException w:name="Medium Grid 3 Accent 2" w:semiHidden="0" w:uiPriority="69" w:unhideWhenUsed="0"/>
-    <w:lsdException w:name="Dark List Accent 2" w:semiHidden="0" w:uiPriority="70" w:unhideWhenUsed="0"/>
-    <w:lsdException w:name="Colorful Shading Accent 2" w:semiHidden="0" w:uiPriority="71" w:unhideWhenUsed="0"/>
-    <w:lsdException w:name="Colorful List Accent 2" w:semiHidden="0" w:uiPriority="72" w:unhideWhenUsed="0"/>
-    <w:lsdException w:name="Colorful Grid Accent 2" w:semiHidden="0" w:uiPriority="73" w:unhideWhenUsed="0"/>
-    <w:lsdException w:name="Light Shading Accent 3" w:semiHidden="0" w:uiPriority="60" w:unhideWhenUsed="0"/>
-    <w:lsdException w:name="Light List Accent 3" w:semiHidden="0" w:uiPriority="61" w:unhideWhenUsed="0"/>
-    <w:lsdException w:name="Light Grid Accent 3" w:semiHidden="0" w:uiPriority="62" w:unhideWhenUsed="0"/>
-    <w:lsdException w:name="Medium Shading 1 Accent 3" w:semiHidden="0" w:uiPriority="63" w:unhideWhenUsed="0"/>
-    <w:lsdException w:name="Medium Shading 2 Accent 3" w:semiHidden="0" w:uiPriority="64" w:unhideWhenUsed="0"/>
-    <w:lsdException w:name="Medium List 1 Accent 3" w:semiHidden="0" w:uiPriority="65" w:unhideWhenUsed="0"/>
-    <w:lsdException w:name="Medium List 2 Accent 3" w:semiHidden="0" w:uiPriority="66" w:unhideWhenUsed="0"/>
-    <w:lsdException w:name="Medium Grid 1 Accent 3" w:semiHidden="0" w:uiPriority="67" w:unhideWhenUsed="0"/>
-    <w:lsdException w:name="Medium Grid 2 Accent 3" w:semiHidden="0" w:uiPriority="68" w:unhideWhenUsed="0"/>
-    <w:lsdException w:name="Medium Grid 3 Accent 3" w:semiHidden="0" w:uiPriority="69" w:unhideWhenUsed="0"/>
-    <w:lsdException w:name="Dark List Accent 3" w:semiHidden="0" w:uiPriority="70" w:unhideWhenUsed="0"/>
-    <w:lsdException w:name="Colorful Shading Accent 3" w:semiHidden="0" w:uiPriority="71" w:unhideWhenUsed="0"/>
-    <w:lsdException w:name="Colorful List Accent 3" w:semiHidden="0" w:uiPriority="72" w:unhideWhenUsed="0"/>
-    <w:lsdException w:name="Colorful Grid Accent 3" w:semiHidden="0" w:uiPriority="73" w:unhideWhenUsed="0"/>
-    <w:lsdException w:name="Light Shading Accent 4" w:semiHidden="0" w:uiPriority="60" w:unhideWhenUsed="0"/>
-    <w:lsdException w:name="Light List Accent 4" w:semiHidden="0" w:uiPriority="61" w:unhideWhenUsed="0"/>
-    <w:lsdException w:name="Light Grid Accent 4" w:semiHidden="0" w:uiPriority="62" w:unhideWhenUsed="0"/>
-    <w:lsdException w:name="Medium Shading 1 Accent 4" w:semiHidden="0" w:uiPriority="63" w:unhideWhenUsed="0"/>
-    <w:lsdException w:name="Medium Shading 2 Accent 4" w:semiHidden="0" w:uiPriority="64" w:unhideWhenUsed="0"/>
-    <w:lsdException w:name="Medium List 1 Accent 4" w:semiHidden="0" w:uiPriority="65" w:unhideWhenUsed="0"/>
-    <w:lsdException w:name="Medium List 2 Accent 4" w:semiHidden="0" w:uiPriority="66" w:unhideWhenUsed="0"/>
-    <w:lsdException w:name="Medium Grid 1 Accent 4" w:semiHidden="0" w:uiPriority="67" w:unhideWhenUsed="0"/>
-    <w:lsdException w:name="Medium Grid 2 Accent 4" w:semiHidden="0" w:uiPriority="68" w:unhideWhenUsed="0"/>
-    <w:lsdException w:name="Medium Grid 3 Accent 4" w:semiHidden="0" w:uiPriority="69" w:unhideWhenUsed="0"/>
-    <w:lsdException w:name="Dark List Accent 4" w:semiHidden="0" w:uiPriority="70" w:unhideWhenUsed="0"/>
-    <w:lsdException w:name="Colorful Shading Accent 4" w:semiHidden="0" w:uiPriority="71" w:unhideWhenUsed="0"/>
-    <w:lsdException w:name="Colorful List Accent 4" w:semiHidden="0" w:uiPriority="72" w:unhideWhenUsed="0"/>
-    <w:lsdException w:name="Colorful Grid Accent 4" w:semiHidden="0" w:uiPriority="73" w:unhideWhenUsed="0"/>
-    <w:lsdException w:name="Light Shading Accent 5" w:semiHidden="0" w:uiPriority="60" w:unhideWhenUsed="0"/>
-    <w:lsdException w:name="Light List Accent 5" w:semiHidden="0" w:uiPriority="61" w:unhideWhenUsed="0"/>
-    <w:lsdException w:name="Light Grid Accent 5" w:semiHidden="0" w:uiPriority="62" w:unhideWhenUsed="0"/>
-    <w:lsdException w:name="Medium Shading 1 Accent 5" w:semiHidden="0" w:uiPriority="63" w:unhideWhenUsed="0"/>
-    <w:lsdException w:name="Medium Shading 2 Accent 5" w:semiHidden="0" w:uiPriority="64" w:unhideWhenUsed="0"/>
-    <w:lsdException w:name="Medium List 1 Accent 5" w:semiHidden="0" w:uiPriority="65" w:unhideWhenUsed="0"/>
-    <w:lsdException w:name="Medium List 2 Accent 5" w:semiHidden="0" w:uiPriority="66" w:unhideWhenUsed="0"/>
-    <w:lsdException w:name="Medium Grid 1 Accent 5" w:semiHidden="0" w:uiPriority="67" w:unhideWhenUsed="0"/>
-    <w:lsdException w:name="Medium Grid 2 Accent 5" w:semiHidden="0" w:uiPriority="68" w:unhideWhenUsed="0"/>
-    <w:lsdException w:name="Medium Grid 3 Accent 5" w:semiHidden="0" w:uiPriority="69" w:unhideWhenUsed="0"/>
-    <w:lsdException w:name="Dark List Accent 5" w:semiHidden="0" w:uiPriority="70" w:unhideWhenUsed="0"/>
-    <w:lsdException w:name="Colorful Shading Accent 5" w:semiHidden="0" w:uiPriority="71" w:unhideWhenUsed="0"/>
-    <w:lsdException w:name="Colorful List Accent 5" w:semiHidden="0" w:uiPriority="72" w:unhideWhenUsed="0"/>
-    <w:lsdException w:name="Colorful Grid Accent 5" w:semiHidden="0" w:uiPriority="73" w:unhideWhenUsed="0"/>
-    <w:lsdException w:name="Light Shading Accent 6" w:semiHidden="0" w:uiPriority="60" w:unhideWhenUsed="0"/>
-    <w:lsdException w:name="Light List Accent 6" w:semiHidden="0" w:uiPriority="61" w:unhideWhenUsed="0"/>
-    <w:lsdException w:name="Light Grid Accent 6" w:semiHidden="0" w:uiPriority="62" w:unhideWhenUsed="0"/>
-    <w:lsdException w:name="Medium Shading 1 Accent 6" w:semiHidden="0" w:uiPriority="63" w:unhideWhenUsed="0"/>
-    <w:lsdException w:name="Medium Shading 2 Accent 6" w:semiHidden="0" w:uiPriority="64" w:unhideWhenUsed="0"/>
-    <w:lsdException w:name="Medium List 1 Accent 6" w:semiHidden="0" w:uiPriority="65" w:unhideWhenUsed="0"/>
-    <w:lsdException w:name="Medium List 2 Accent 6" w:semiHidden="0" w:uiPriority="66" w:unhideWhenUsed="0"/>
-    <w:lsdException w:name="Medium Grid 1 Accent 6" w:semiHidden="0" w:uiPriority="67" w:unhideWhenUsed="0"/>
-    <w:lsdException w:name="Medium Grid 2 Accent 6" w:semiHidden="0" w:uiPriority="68" w:unhideWhenUsed="0"/>
-    <w:lsdException w:name="Medium Grid 3 Accent 6" w:semiHidden="0" w:uiPriority="69" w:unhideWhenUsed="0"/>
-    <w:lsdException w:name="Dark List Accent 6" w:semiHidden="0" w:uiPriority="70" w:unhideWhenUsed="0"/>
-    <w:lsdException w:name="Colorful Shading Accent 6" w:semiHidden="0" w:uiPriority="71" w:unhideWhenUsed="0"/>
-    <w:lsdException w:name="Colorful List Accent 6" w:semiHidden="0" w:uiPriority="72" w:unhideWhenUsed="0"/>
-    <w:lsdException w:name="Colorful Grid Accent 6" w:semiHidden="0" w:uiPriority="73" w:unhideWhenUsed="0"/>
-    <w:lsdException w:name="Subtle Emphasis" w:semiHidden="0" w:uiPriority="19" w:unhideWhenUsed="0" w:qFormat="1"/>
-    <w:lsdException w:name="Intense Emphasis" w:semiHidden="0" w:uiPriority="21" w:unhideWhenUsed="0" w:qFormat="1"/>
-    <w:lsdException w:name="Subtle Reference" w:semiHidden="0" w:uiPriority="31" w:unhideWhenUsed="0" w:qFormat="1"/>
-    <w:lsdException w:name="Intense Reference" w:semiHidden="0" w:uiPriority="32" w:unhideWhenUsed="0" w:qFormat="1"/>
-    <w:lsdException w:name="Book Title" w:semiHidden="0" w:uiPriority="33" w:unhideWhenUsed="0" w:qFormat="1"/>
-    <w:lsdException w:name="Bibliography" w:uiPriority="37"/>
-    <w:lsdException w:name="TOC Heading" w:uiPriority="39" w:qFormat="1"/>
+  <w:latentStyles w:defLockedState="0" w:defUIPriority="99" w:defSemiHidden="0" w:defUnhideWhenUsed="0" w:defQFormat="0" w:count="380">
+    <w:lsdException w:name="Normal" w:uiPriority="0" w:qFormat="1"/>
+    <w:lsdException w:name="heading 1" w:uiPriority="9" w:qFormat="1"/>
+    <w:lsdException w:name="heading 2" w:semiHidden="1" w:uiPriority="9" w:unhideWhenUsed="1" w:qFormat="1"/>
+    <w:lsdException w:name="heading 3" w:semiHidden="1" w:uiPriority="9" w:unhideWhenUsed="1" w:qFormat="1"/>
+    <w:lsdException w:name="heading 4" w:semiHidden="1" w:uiPriority="9" w:unhideWhenUsed="1" w:qFormat="1"/>
+    <w:lsdException w:name="heading 5" w:semiHidden="1" w:uiPriority="9" w:unhideWhenUsed="1" w:qFormat="1"/>
+    <w:lsdException w:name="heading 6" w:semiHidden="1" w:uiPriority="9" w:unhideWhenUsed="1" w:qFormat="1"/>
+    <w:lsdException w:name="heading 7" w:semiHidden="1" w:uiPriority="9" w:unhideWhenUsed="1" w:qFormat="1"/>
+    <w:lsdException w:name="heading 8" w:semiHidden="1" w:uiPriority="9" w:unhideWhenUsed="1" w:qFormat="1"/>
+    <w:lsdException w:name="heading 9" w:semiHidden="1" w:uiPriority="9" w:unhideWhenUsed="1" w:qFormat="1"/>
+    <w:lsdException w:name="index 1" w:semiHidden="1" w:unhideWhenUsed="1"/>
+    <w:lsdException w:name="index 2" w:semiHidden="1" w:unhideWhenUsed="1"/>
+    <w:lsdException w:name="index 3" w:semiHidden="1" w:unhideWhenUsed="1"/>
+    <w:lsdException w:name="index 4" w:semiHidden="1" w:unhideWhenUsed="1"/>
+    <w:lsdException w:name="index 5" w:semiHidden="1" w:unhideWhenUsed="1"/>
+    <w:lsdException w:name="index 6" w:semiHidden="1" w:unhideWhenUsed="1"/>
+    <w:lsdException w:name="index 7" w:semiHidden="1" w:unhideWhenUsed="1"/>
+    <w:lsdException w:name="index 8" w:semiHidden="1" w:unhideWhenUsed="1"/>
+    <w:lsdException w:name="index 9" w:semiHidden="1" w:unhideWhenUsed="1"/>
+    <w:lsdException w:name="toc 1" w:semiHidden="1" w:uiPriority="39" w:unhideWhenUsed="1"/>
+    <w:lsdException w:name="toc 2" w:semiHidden="1" w:uiPriority="39" w:unhideWhenUsed="1"/>
+    <w:lsdException w:name="toc 3" w:semiHidden="1" w:uiPriority="39" w:unhideWhenUsed="1"/>
+    <w:lsdException w:name="toc 4" w:semiHidden="1" w:uiPriority="39" w:unhideWhenUsed="1"/>
+    <w:lsdException w:name="toc 5" w:semiHidden="1" w:uiPriority="39" w:unhideWhenUsed="1"/>
+    <w:lsdException w:name="toc 6" w:semiHidden="1" w:uiPriority="39" w:unhideWhenUsed="1"/>
+    <w:lsdException w:name="toc 7" w:semiHidden="1" w:uiPriority="39" w:unhideWhenUsed="1"/>
+    <w:lsdException w:name="toc 8" w:semiHidden="1" w:uiPriority="39" w:unhideWhenUsed="1"/>
+    <w:lsdException w:name="toc 9" w:semiHidden="1" w:uiPriority="39" w:unhideWhenUsed="1"/>
+    <w:lsdException w:name="Normal Indent" w:semiHidden="1" w:unhideWhenUsed="1"/>
+    <w:lsdException w:name="footnote text" w:semiHidden="1" w:unhideWhenUsed="1"/>
+    <w:lsdException w:name="annotation text" w:semiHidden="1" w:unhideWhenUsed="1"/>
+    <w:lsdException w:name="header" w:semiHidden="1" w:unhideWhenUsed="1"/>
+    <w:lsdException w:name="footer" w:semiHidden="1" w:unhideWhenUsed="1"/>
+    <w:lsdException w:name="index heading" w:semiHidden="1" w:unhideWhenUsed="1"/>
+    <w:lsdException w:name="caption" w:semiHidden="1" w:uiPriority="35" w:unhideWhenUsed="1" w:qFormat="1"/>
+    <w:lsdException w:name="table of figures" w:semiHidden="1" w:unhideWhenUsed="1"/>
+    <w:lsdException w:name="envelope address" w:semiHidden="1" w:unhideWhenUsed="1"/>
+    <w:lsdException w:name="envelope return" w:semiHidden="1" w:unhideWhenUsed="1"/>
+    <w:lsdException w:name="footnote reference" w:semiHidden="1" w:unhideWhenUsed="1"/>
+    <w:lsdException w:name="annotation reference" w:semiHidden="1" w:unhideWhenUsed="1"/>
+    <w:lsdException w:name="line number" w:semiHidden="1" w:unhideWhenUsed="1"/>
+    <w:lsdException w:name="page number" w:semiHidden="1" w:unhideWhenUsed="1"/>
+    <w:lsdException w:name="endnote reference" w:semiHidden="1" w:unhideWhenUsed="1"/>
+    <w:lsdException w:name="endnote text" w:semiHidden="1" w:unhideWhenUsed="1"/>
+    <w:lsdException w:name="table of authorities" w:semiHidden="1" w:unhideWhenUsed="1"/>
+    <w:lsdException w:name="macro" w:semiHidden="1" w:unhideWhenUsed="1"/>
+    <w:lsdException w:name="toa heading" w:semiHidden="1" w:unhideWhenUsed="1"/>
+    <w:lsdException w:name="List" w:semiHidden="1" w:unhideWhenUsed="1"/>
+    <w:lsdException w:name="List Bullet" w:semiHidden="1" w:unhideWhenUsed="1"/>
+    <w:lsdException w:name="List Number" w:semiHidden="1" w:unhideWhenUsed="1"/>
+    <w:lsdException w:name="List 2" w:semiHidden="1" w:unhideWhenUsed="1"/>
+    <w:lsdException w:name="List 3" w:semiHidden="1" w:unhideWhenUsed="1"/>
+    <w:lsdException w:name="List 4" w:semiHidden="1" w:unhideWhenUsed="1"/>
+    <w:lsdException w:name="List 5" w:semiHidden="1" w:unhideWhenUsed="1"/>
+    <w:lsdException w:name="List Bullet 2" w:semiHidden="1" w:unhideWhenUsed="1"/>
+    <w:lsdException w:name="List Bullet 3" w:semiHidden="1" w:unhideWhenUsed="1"/>
+    <w:lsdException w:name="List Bullet 4" w:semiHidden="1" w:unhideWhenUsed="1"/>
+    <w:lsdException w:name="List Bullet 5" w:semiHidden="1" w:unhideWhenUsed="1"/>
+    <w:lsdException w:name="List Number 2" w:semiHidden="1" w:unhideWhenUsed="1"/>
+    <w:lsdException w:name="List Number 3" w:semiHidden="1" w:unhideWhenUsed="1"/>
+    <w:lsdException w:name="List Number 4" w:semiHidden="1" w:unhideWhenUsed="1"/>
+    <w:lsdException w:name="List Number 5" w:semiHidden="1" w:unhideWhenUsed="1"/>
+    <w:lsdException w:name="Title" w:uiPriority="10" w:qFormat="1"/>
+    <w:lsdException w:name="Closing" w:semiHidden="1" w:unhideWhenUsed="1"/>
+    <w:lsdException w:name="Signature" w:semiHidden="1" w:unhideWhenUsed="1"/>
+    <w:lsdException w:name="Default Paragraph Font" w:semiHidden="1" w:uiPriority="1" w:unhideWhenUsed="1"/>
+    <w:lsdException w:name="Body Text" w:semiHidden="1" w:unhideWhenUsed="1"/>
+    <w:lsdException w:name="Body Text Indent" w:semiHidden="1" w:unhideWhenUsed="1"/>
+    <w:lsdException w:name="List Continue" w:semiHidden="1" w:unhideWhenUsed="1"/>
+    <w:lsdException w:name="List Continue 2" w:semiHidden="1" w:unhideWhenUsed="1"/>
+    <w:lsdException w:name="List Continue 3" w:semiHidden="1" w:unhideWhenUsed="1"/>
+    <w:lsdException w:name="List Continue 4" w:semiHidden="1" w:unhideWhenUsed="1"/>
+    <w:lsdException w:name="List Continue 5" w:semiHidden="1" w:unhideWhenUsed="1"/>
+    <w:lsdException w:name="Message Header" w:semiHidden="1" w:unhideWhenUsed="1"/>
+    <w:lsdException w:name="Subtitle" w:uiPriority="11" w:qFormat="1"/>
+    <w:lsdException w:name="Salutation" w:semiHidden="1" w:unhideWhenUsed="1"/>
+    <w:lsdException w:name="Date" w:semiHidden="1" w:unhideWhenUsed="1"/>
+    <w:lsdException w:name="Body Text First Indent" w:semiHidden="1" w:unhideWhenUsed="1"/>
+    <w:lsdException w:name="Body Text First Indent 2" w:semiHidden="1" w:unhideWhenUsed="1"/>
+    <w:lsdException w:name="Note Heading" w:semiHidden="1" w:unhideWhenUsed="1"/>
+    <w:lsdException w:name="Body Text 2" w:semiHidden="1" w:unhideWhenUsed="1"/>
+    <w:lsdException w:name="Body Text 3" w:semiHidden="1" w:unhideWhenUsed="1"/>
+    <w:lsdException w:name="Body Text Indent 2" w:semiHidden="1" w:unhideWhenUsed="1"/>
+    <w:lsdException w:name="Body Text Indent 3" w:semiHidden="1" w:unhideWhenUsed="1"/>
+    <w:lsdException w:name="Block Text" w:semiHidden="1" w:unhideWhenUsed="1"/>
+    <w:lsdException w:name="Hyperlink" w:semiHidden="1" w:unhideWhenUsed="1"/>
+    <w:lsdException w:name="FollowedHyperlink" w:semiHidden="1" w:unhideWhenUsed="1"/>
+    <w:lsdException w:name="Strong" w:uiPriority="22" w:qFormat="1"/>
+    <w:lsdException w:name="Emphasis" w:uiPriority="20" w:qFormat="1"/>
+    <w:lsdException w:name="Document Map" w:semiHidden="1" w:unhideWhenUsed="1"/>
+    <w:lsdException w:name="Plain Text" w:semiHidden="1" w:unhideWhenUsed="1"/>
+    <w:lsdException w:name="E-mail Signature" w:semiHidden="1" w:unhideWhenUsed="1"/>
+    <w:lsdException w:name="HTML Top of Form" w:semiHidden="1" w:unhideWhenUsed="1"/>
+    <w:lsdException w:name="HTML Bottom of Form" w:semiHidden="1" w:unhideWhenUsed="1"/>
+    <w:lsdException w:name="Normal (Web)" w:semiHidden="1" w:unhideWhenUsed="1"/>
+    <w:lsdException w:name="HTML Acronym" w:semiHidden="1" w:unhideWhenUsed="1"/>
+    <w:lsdException w:name="HTML Address" w:semiHidden="1" w:unhideWhenUsed="1"/>
+    <w:lsdException w:name="HTML Cite" w:semiHidden="1" w:unhideWhenUsed="1"/>
+    <w:lsdException w:name="HTML Code" w:semiHidden="1" w:unhideWhenUsed="1"/>
+    <w:lsdException w:name="HTML Definition" w:semiHidden="1" w:unhideWhenUsed="1"/>
+    <w:lsdException w:name="HTML Keyboard" w:semiHidden="1" w:unhideWhenUsed="1"/>
+    <w:lsdException w:name="HTML Preformatted" w:semiHidden="1" w:unhideWhenUsed="1"/>
+    <w:lsdException w:name="HTML Sample" w:semiHidden="1" w:unhideWhenUsed="1"/>
+    <w:lsdException w:name="HTML Typewriter" w:semiHidden="1" w:unhideWhenUsed="1"/>
+    <w:lsdException w:name="HTML Variable" w:semiHidden="1" w:unhideWhenUsed="1"/>
+    <w:lsdException w:name="Normal Table" w:semiHidden="1" w:unhideWhenUsed="1"/>
+    <w:lsdException w:name="annotation subject" w:semiHidden="1" w:unhideWhenUsed="1"/>
+    <w:lsdException w:name="No List" w:semiHidden="1" w:unhideWhenUsed="1"/>
+    <w:lsdException w:name="Outline List 1" w:semiHidden="1" w:unhideWhenUsed="1"/>
+    <w:lsdException w:name="Outline List 2" w:semiHidden="1" w:unhideWhenUsed="1"/>
+    <w:lsdException w:name="Outline List 3" w:semiHidden="1" w:unhideWhenUsed="1"/>
+    <w:lsdException w:name="Table Simple 1" w:semiHidden="1" w:unhideWhenUsed="1"/>
+    <w:lsdException w:name="Table Simple 2" w:semiHidden="1" w:unhideWhenUsed="1"/>
+    <w:lsdException w:name="Table Simple 3" w:semiHidden="1" w:unhideWhenUsed="1"/>
+    <w:lsdException w:name="Table Classic 1" w:semiHidden="1" w:unhideWhenUsed="1"/>
+    <w:lsdException w:name="Table Classic 2" w:semiHidden="1" w:unhideWhenUsed="1"/>
+    <w:lsdException w:name="Table Classic 3" w:semiHidden="1" w:unhideWhenUsed="1"/>
+    <w:lsdException w:name="Table Classic 4" w:semiHidden="1" w:unhideWhenUsed="1"/>
+    <w:lsdException w:name="Table Colorful 1" w:semiHidden="1" w:unhideWhenUsed="1"/>
+    <w:lsdException w:name="Table Colorful 2" w:semiHidden="1" w:unhideWhenUsed="1"/>
+    <w:lsdException w:name="Table Colorful 3" w:semiHidden="1" w:unhideWhenUsed="1"/>
+    <w:lsdException w:name="Table Columns 1" w:semiHidden="1" w:unhideWhenUsed="1"/>
+    <w:lsdException w:name="Table Columns 2" w:semiHidden="1" w:unhideWhenUsed="1"/>
+    <w:lsdException w:name="Table Columns 3" w:semiHidden="1" w:unhideWhenUsed="1"/>
+    <w:lsdException w:name="Table Columns 4" w:semiHidden="1" w:unhideWhenUsed="1"/>
+    <w:lsdException w:name="Table Columns 5" w:semiHidden="1" w:unhideWhenUsed="1"/>
+    <w:lsdException w:name="Table Grid 1" w:semiHidden="1" w:unhideWhenUsed="1"/>
+    <w:lsdException w:name="Table Grid 2" w:semiHidden="1" w:unhideWhenUsed="1"/>
+    <w:lsdException w:name="Table Grid 3" w:semiHidden="1" w:unhideWhenUsed="1"/>
+    <w:lsdException w:name="Table Grid 4" w:semiHidden="1" w:unhideWhenUsed="1"/>
+    <w:lsdException w:name="Table Grid 5" w:semiHidden="1" w:unhideWhenUsed="1"/>
+    <w:lsdException w:name="Table Grid 6" w:semiHidden="1" w:unhideWhenUsed="1"/>
+    <w:lsdException w:name="Table Grid 7" w:semiHidden="1" w:unhideWhenUsed="1"/>
+    <w:lsdException w:name="Table Grid 8" w:semiHidden="1" w:unhideWhenUsed="1"/>
+    <w:lsdException w:name="Table List 1" w:semiHidden="1" w:unhideWhenUsed="1"/>
+    <w:lsdException w:name="Table List 2" w:semiHidden="1" w:unhideWhenUsed="1"/>
+    <w:lsdException w:name="Table List 3" w:semiHidden="1" w:unhideWhenUsed="1"/>
+    <w:lsdException w:name="Table List 4" w:semiHidden="1" w:unhideWhenUsed="1"/>
+    <w:lsdException w:name="Table List 5" w:semiHidden="1" w:unhideWhenUsed="1"/>
+    <w:lsdException w:name="Table List 6" w:semiHidden="1" w:unhideWhenUsed="1"/>
+    <w:lsdException w:name="Table List 7" w:semiHidden="1" w:unhideWhenUsed="1"/>
+    <w:lsdException w:name="Table List 8" w:semiHidden="1" w:unhideWhenUsed="1"/>
+    <w:lsdException w:name="Table 3D effects 1" w:semiHidden="1" w:unhideWhenUsed="1"/>
+    <w:lsdException w:name="Table 3D effects 2" w:semiHidden="1" w:unhideWhenUsed="1"/>
+    <w:lsdException w:name="Table 3D effects 3" w:semiHidden="1" w:unhideWhenUsed="1"/>
+    <w:lsdException w:name="Table Contemporary" w:semiHidden="1" w:unhideWhenUsed="1"/>
+    <w:lsdException w:name="Table Elegant" w:semiHidden="1" w:unhideWhenUsed="1"/>
+    <w:lsdException w:name="Table Professional" w:semiHidden="1" w:unhideWhenUsed="1"/>
+    <w:lsdException w:name="Table Subtle 1" w:semiHidden="1" w:unhideWhenUsed="1"/>
+    <w:lsdException w:name="Table Subtle 2" w:semiHidden="1" w:unhideWhenUsed="1"/>
+    <w:lsdException w:name="Table Web 1" w:semiHidden="1" w:unhideWhenUsed="1"/>
+    <w:lsdException w:name="Table Web 2" w:semiHidden="1" w:unhideWhenUsed="1"/>
+    <w:lsdException w:name="Table Web 3" w:semiHidden="1" w:unhideWhenUsed="1"/>
+    <w:lsdException w:name="Balloon Text" w:semiHidden="1" w:unhideWhenUsed="1"/>
+    <w:lsdException w:name="Table Grid" w:uiPriority="59"/>
+    <w:lsdException w:name="Table Theme" w:semiHidden="1" w:unhideWhenUsed="1"/>
+    <w:lsdException w:name="Note Level 1" w:semiHidden="1" w:unhideWhenUsed="1"/>
+    <w:lsdException w:name="Note Level 2" w:semiHidden="1" w:unhideWhenUsed="1"/>
+    <w:lsdException w:name="Note Level 3" w:semiHidden="1" w:unhideWhenUsed="1"/>
+    <w:lsdException w:name="Note Level 4" w:semiHidden="1" w:unhideWhenUsed="1"/>
+    <w:lsdException w:name="Note Level 5" w:semiHidden="1" w:unhideWhenUsed="1"/>
+    <w:lsdException w:name="Note Level 6" w:semiHidden="1" w:unhideWhenUsed="1"/>
+    <w:lsdException w:name="Note Level 7" w:semiHidden="1" w:unhideWhenUsed="1"/>
+    <w:lsdException w:name="Note Level 8" w:semiHidden="1" w:unhideWhenUsed="1"/>
+    <w:lsdException w:name="Note Level 9" w:semiHidden="1" w:unhideWhenUsed="1"/>
+    <w:lsdException w:name="Placeholder Text" w:semiHidden="1"/>
+    <w:lsdException w:name="No Spacing" w:uiPriority="1" w:qFormat="1"/>
+    <w:lsdException w:name="Light Shading" w:uiPriority="60"/>
+    <w:lsdException w:name="Light List" w:uiPriority="61"/>
+    <w:lsdException w:name="Light Grid" w:uiPriority="62"/>
+    <w:lsdException w:name="Medium Shading 1" w:uiPriority="63"/>
+    <w:lsdException w:name="Medium Shading 2" w:uiPriority="64"/>
+    <w:lsdException w:name="Medium List 1" w:uiPriority="65"/>
+    <w:lsdException w:name="Medium List 2" w:uiPriority="66"/>
+    <w:lsdException w:name="Medium Grid 1" w:uiPriority="67"/>
+    <w:lsdException w:name="Medium Grid 2" w:uiPriority="68"/>
+    <w:lsdException w:name="Medium Grid 3" w:uiPriority="69"/>
+    <w:lsdException w:name="Dark List" w:uiPriority="70"/>
+    <w:lsdException w:name="Colorful Shading" w:uiPriority="71"/>
+    <w:lsdException w:name="Colorful List" w:uiPriority="72"/>
+    <w:lsdException w:name="Colorful Grid" w:uiPriority="73"/>
+    <w:lsdException w:name="Light Shading Accent 1" w:uiPriority="60"/>
+    <w:lsdException w:name="Light List Accent 1" w:uiPriority="61"/>
+    <w:lsdException w:name="Light Grid Accent 1" w:uiPriority="62"/>
+    <w:lsdException w:name="Medium Shading 1 Accent 1" w:uiPriority="63"/>
+    <w:lsdException w:name="Medium Shading 2 Accent 1" w:uiPriority="64"/>
+    <w:lsdException w:name="Medium List 1 Accent 1" w:uiPriority="65"/>
+    <w:lsdException w:name="Revision" w:semiHidden="1"/>
+    <w:lsdException w:name="List Paragraph" w:uiPriority="34" w:qFormat="1"/>
+    <w:lsdException w:name="Quote" w:uiPriority="29" w:qFormat="1"/>
+    <w:lsdException w:name="Intense Quote" w:uiPriority="30" w:qFormat="1"/>
+    <w:lsdException w:name="Medium List 2 Accent 1" w:uiPriority="66"/>
+    <w:lsdException w:name="Medium Grid 1 Accent 1" w:uiPriority="67"/>
+    <w:lsdException w:name="Medium Grid 2 Accent 1" w:uiPriority="68"/>
+    <w:lsdException w:name="Medium Grid 3 Accent 1" w:uiPriority="69"/>
+    <w:lsdException w:name="Dark List Accent 1" w:uiPriority="70"/>
+    <w:lsdException w:name="Colorful Shading Accent 1" w:uiPriority="71"/>
+    <w:lsdException w:name="Colorful List Accent 1" w:uiPriority="72"/>
+    <w:lsdException w:name="Colorful Grid Accent 1" w:uiPriority="73"/>
+    <w:lsdException w:name="Light Shading Accent 2" w:uiPriority="60"/>
+    <w:lsdException w:name="Light List Accent 2" w:uiPriority="61"/>
+    <w:lsdException w:name="Light Grid Accent 2" w:uiPriority="62"/>
+    <w:lsdException w:name="Medium Shading 1 Accent 2" w:uiPriority="63"/>
+    <w:lsdException w:name="Medium Shading 2 Accent 2" w:uiPriority="64"/>
+    <w:lsdException w:name="Medium List 1 Accent 2" w:uiPriority="65"/>
+    <w:lsdException w:name="Medium List 2 Accent 2" w:uiPriority="66"/>
+    <w:lsdException w:name="Medium Grid 1 Accent 2" w:uiPriority="67"/>
+    <w:lsdException w:name="Medium Grid 2 Accent 2" w:uiPriority="68"/>
+    <w:lsdException w:name="Medium Grid 3 Accent 2" w:uiPriority="69"/>
+    <w:lsdException w:name="Dark List Accent 2" w:uiPriority="70"/>
+    <w:lsdException w:name="Colorful Shading Accent 2" w:uiPriority="71"/>
+    <w:lsdException w:name="Colorful List Accent 2" w:uiPriority="72"/>
+    <w:lsdException w:name="Colorful Grid Accent 2" w:uiPriority="73"/>
+    <w:lsdException w:name="Light Shading Accent 3" w:uiPriority="60"/>
+    <w:lsdException w:name="Light List Accent 3" w:uiPriority="61"/>
+    <w:lsdException w:name="Light Grid Accent 3" w:uiPriority="62"/>
+    <w:lsdException w:name="Medium Shading 1 Accent 3" w:uiPriority="63"/>
+    <w:lsdException w:name="Medium Shading 2 Accent 3" w:uiPriority="64"/>
+    <w:lsdException w:name="Medium List 1 Accent 3" w:uiPriority="65"/>
+    <w:lsdException w:name="Medium List 2 Accent 3" w:uiPriority="66"/>
+    <w:lsdException w:name="Medium Grid 1 Accent 3" w:uiPriority="67"/>
+    <w:lsdException w:name="Medium Grid 2 Accent 3" w:uiPriority="68"/>
+    <w:lsdException w:name="Medium Grid 3 Accent 3" w:uiPriority="69"/>
+    <w:lsdException w:name="Dark List Accent 3" w:uiPriority="70"/>
+    <w:lsdException w:name="Colorful Shading Accent 3" w:uiPriority="71"/>
+    <w:lsdException w:name="Colorful List Accent 3" w:uiPriority="72"/>
+    <w:lsdException w:name="Colorful Grid Accent 3" w:uiPriority="73"/>
+    <w:lsdException w:name="Light Shading Accent 4" w:uiPriority="60"/>
+    <w:lsdException w:name="Light List Accent 4" w:uiPriority="61"/>
+    <w:lsdException w:name="Light Grid Accent 4" w:uiPriority="62"/>
+    <w:lsdException w:name="Medium Shading 1 Accent 4" w:uiPriority="63"/>
+    <w:lsdException w:name="Medium Shading 2 Accent 4" w:uiPriority="64"/>
+    <w:lsdException w:name="Medium List 1 Accent 4" w:uiPriority="65"/>
+    <w:lsdException w:name="Medium List 2 Accent 4" w:uiPriority="66"/>
+    <w:lsdException w:name="Medium Grid 1 Accent 4" w:uiPriority="67"/>
+    <w:lsdException w:name="Medium Grid 2 Accent 4" w:uiPriority="68"/>
+    <w:lsdException w:name="Medium Grid 3 Accent 4" w:uiPriority="69"/>
+    <w:lsdException w:name="Dark List Accent 4" w:uiPriority="70"/>
+    <w:lsdException w:name="Colorful Shading Accent 4" w:uiPriority="71"/>
+    <w:lsdException w:name="Colorful List Accent 4" w:uiPriority="72"/>
+    <w:lsdException w:name="Colorful Grid Accent 4" w:uiPriority="73"/>
+    <w:lsdException w:name="Light Shading Accent 5" w:uiPriority="60"/>
+    <w:lsdException w:name="Light List Accent 5" w:uiPriority="61"/>
+    <w:lsdException w:name="Light Grid Accent 5" w:uiPriority="62"/>
+    <w:lsdException w:name="Medium Shading 1 Accent 5" w:uiPriority="63"/>
+    <w:lsdException w:name="Medium Shading 2 Accent 5" w:uiPriority="64"/>
+    <w:lsdException w:name="Medium List 1 Accent 5" w:uiPriority="65"/>
+    <w:lsdException w:name="Medium List 2 Accent 5" w:uiPriority="66"/>
+    <w:lsdException w:name="Medium Grid 1 Accent 5" w:uiPriority="67"/>
+    <w:lsdException w:name="Medium Grid 2 Accent 5" w:uiPriority="68"/>
+    <w:lsdException w:name="Medium Grid 3 Accent 5" w:uiPriority="69"/>
+    <w:lsdException w:name="Dark List Accent 5" w:uiPriority="70"/>
+    <w:lsdException w:name="Colorful Shading Accent 5" w:uiPriority="71"/>
+    <w:lsdException w:name="Colorful List Accent 5" w:uiPriority="72"/>
+    <w:lsdException w:name="Colorful Grid Accent 5" w:uiPriority="73"/>
+    <w:lsdException w:name="Light Shading Accent 6" w:uiPriority="60"/>
+    <w:lsdException w:name="Light List Accent 6" w:uiPriority="61"/>
+    <w:lsdException w:name="Light Grid Accent 6" w:uiPriority="62"/>
+    <w:lsdException w:name="Medium Shading 1 Accent 6" w:uiPriority="63"/>
+    <w:lsdException w:name="Medium Shading 2 Accent 6" w:uiPriority="64"/>
+    <w:lsdException w:name="Medium List 1 Accent 6" w:uiPriority="65"/>
+    <w:lsdException w:name="Medium List 2 Accent 6" w:uiPriority="66"/>
+    <w:lsdException w:name="Medium Grid 1 Accent 6" w:uiPriority="67"/>
+    <w:lsdException w:name="Medium Grid 2 Accent 6" w:uiPriority="68"/>
+    <w:lsdException w:name="Medium Grid 3 Accent 6" w:uiPriority="69"/>
+    <w:lsdException w:name="Dark List Accent 6" w:uiPriority="70"/>
+    <w:lsdException w:name="Colorful Shading Accent 6" w:uiPriority="71"/>
+    <w:lsdException w:name="Colorful List Accent 6" w:uiPriority="72"/>
+    <w:lsdException w:name="Colorful Grid Accent 6" w:uiPriority="73"/>
+    <w:lsdException w:name="Subtle Emphasis" w:uiPriority="19" w:qFormat="1"/>
+    <w:lsdException w:name="Intense Emphasis" w:uiPriority="21" w:qFormat="1"/>
+    <w:lsdException w:name="Subtle Reference" w:uiPriority="31" w:qFormat="1"/>
+    <w:lsdException w:name="Intense Reference" w:uiPriority="32" w:qFormat="1"/>
+    <w:lsdException w:name="Book Title" w:uiPriority="33" w:qFormat="1"/>
+    <w:lsdException w:name="Bibliography" w:semiHidden="1" w:uiPriority="37" w:unhideWhenUsed="1"/>
+    <w:lsdException w:name="TOC Heading" w:semiHidden="1" w:uiPriority="39" w:unhideWhenUsed="1" w:qFormat="1"/>
+    <w:lsdException w:name="Plain Table 1" w:uiPriority="41"/>
+    <w:lsdException w:name="Plain Table 2" w:uiPriority="42"/>
+    <w:lsdException w:name="Plain Table 3" w:uiPriority="43"/>
+    <w:lsdException w:name="Plain Table 4" w:uiPriority="44"/>
+    <w:lsdException w:name="Plain Table 5" w:uiPriority="45"/>
+    <w:lsdException w:name="Grid Table Light" w:uiPriority="40"/>
+    <w:lsdException w:name="Grid Table 1 Light" w:uiPriority="46"/>
+    <w:lsdException w:name="Grid Table 2" w:uiPriority="47"/>
+    <w:lsdException w:name="Grid Table 3" w:uiPriority="48"/>
+    <w:lsdException w:name="Grid Table 4" w:uiPriority="49"/>
+    <w:lsdException w:name="Grid Table 5 Dark" w:uiPriority="50"/>
+    <w:lsdException w:name="Grid Table 6 Colorful" w:uiPriority="51"/>
+    <w:lsdException w:name="Grid Table 7 Colorful" w:uiPriority="52"/>
+    <w:lsdException w:name="Grid Table 1 Light Accent 1" w:uiPriority="46"/>
+    <w:lsdException w:name="Grid Table 2 Accent 1" w:uiPriority="47"/>
+    <w:lsdException w:name="Grid Table 3 Accent 1" w:uiPriority="48"/>
+    <w:lsdException w:name="Grid Table 4 Accent 1" w:uiPriority="49"/>
+    <w:lsdException w:name="Grid Table 5 Dark Accent 1" w:uiPriority="50"/>
+    <w:lsdException w:name="Grid Table 6 Colorful Accent 1" w:uiPriority="51"/>
+    <w:lsdException w:name="Grid Table 7 Colorful Accent 1" w:uiPriority="52"/>
+    <w:lsdException w:name="Grid Table 1 Light Accent 2" w:uiPriority="46"/>
+    <w:lsdException w:name="Grid Table 2 Accent 2" w:uiPriority="47"/>
+    <w:lsdException w:name="Grid Table 3 Accent 2" w:uiPriority="48"/>
+    <w:lsdException w:name="Grid Table 4 Accent 2" w:uiPriority="49"/>
+    <w:lsdException w:name="Grid Table 5 Dark Accent 2" w:uiPriority="50"/>
+    <w:lsdException w:name="Grid Table 6 Colorful Accent 2" w:uiPriority="51"/>
+    <w:lsdException w:name="Grid Table 7 Colorful Accent 2" w:uiPriority="52"/>
+    <w:lsdException w:name="Grid Table 1 Light Accent 3" w:uiPriority="46"/>
+    <w:lsdException w:name="Grid Table 2 Accent 3" w:uiPriority="47"/>
+    <w:lsdException w:name="Grid Table 3 Accent 3" w:uiPriority="48"/>
+    <w:lsdException w:name="Grid Table 4 Accent 3" w:uiPriority="49"/>
+    <w:lsdException w:name="Grid Table 5 Dark Accent 3" w:uiPriority="50"/>
+    <w:lsdException w:name="Grid Table 6 Colorful Accent 3" w:uiPriority="51"/>
+    <w:lsdException w:name="Grid Table 7 Colorful Accent 3" w:uiPriority="52"/>
+    <w:lsdException w:name="Grid Table 1 Light Accent 4" w:uiPriority="46"/>
+    <w:lsdException w:name="Grid Table 2 Accent 4" w:uiPriority="47"/>
+    <w:lsdException w:name="Grid Table 3 Accent 4" w:uiPriority="48"/>
+    <w:lsdException w:name="Grid Table 4 Accent 4" w:uiPriority="49"/>
+    <w:lsdException w:name="Grid Table 5 Dark Accent 4" w:uiPriority="50"/>
+    <w:lsdException w:name="Grid Table 6 Colorful Accent 4" w:uiPriority="51"/>
+    <w:lsdException w:name="Grid Table 7 Colorful Accent 4" w:uiPriority="52"/>
+    <w:lsdException w:name="Grid Table 1 Light Accent 5" w:uiPriority="46"/>
+    <w:lsdException w:name="Grid Table 2 Accent 5" w:uiPriority="47"/>
+    <w:lsdException w:name="Grid Table 3 Accent 5" w:uiPriority="48"/>
+    <w:lsdException w:name="Grid Table 4 Accent 5" w:uiPriority="49"/>
+    <w:lsdException w:name="Grid Table 5 Dark Accent 5" w:uiPriority="50"/>
+    <w:lsdException w:name="Grid Table 6 Colorful Accent 5" w:uiPriority="51"/>
+    <w:lsdException w:name="Grid Table 7 Colorful Accent 5" w:uiPriority="52"/>
+    <w:lsdException w:name="Grid Table 1 Light Accent 6" w:uiPriority="46"/>
+    <w:lsdException w:name="Grid Table 2 Accent 6" w:uiPriority="47"/>
+    <w:lsdException w:name="Grid Table 3 Accent 6" w:uiPriority="48"/>
+    <w:lsdException w:name="Grid Table 4 Accent 6" w:uiPriority="49"/>
+    <w:lsdException w:name="Grid Table 5 Dark Accent 6" w:uiPriority="50"/>
+    <w:lsdException w:name="Grid Table 6 Colorful Accent 6" w:uiPriority="51"/>
+    <w:lsdException w:name="Grid Table 7 Colorful Accent 6" w:uiPriority="52"/>
+    <w:lsdException w:name="List Table 1 Light" w:uiPriority="46"/>
+    <w:lsdException w:name="List Table 2" w:uiPriority="47"/>
+    <w:lsdException w:name="List Table 3" w:uiPriority="48"/>
+    <w:lsdException w:name="List Table 4" w:uiPriority="49"/>
+    <w:lsdException w:name="List Table 5 Dark" w:uiPriority="50"/>
+    <w:lsdException w:name="List Table 6 Colorful" w:uiPriority="51"/>
+    <w:lsdException w:name="List Table 7 Colorful" w:uiPriority="52"/>
+    <w:lsdException w:name="List Table 1 Light Accent 1" w:uiPriority="46"/>
+    <w:lsdException w:name="List Table 2 Accent 1" w:uiPriority="47"/>
+    <w:lsdException w:name="List Table 3 Accent 1" w:uiPriority="48"/>
+    <w:lsdException w:name="List Table 4 Accent 1" w:uiPriority="49"/>
+    <w:lsdException w:name="List Table 5 Dark Accent 1" w:uiPriority="50"/>
+    <w:lsdException w:name="List Table 6 Colorful Accent 1" w:uiPriority="51"/>
+    <w:lsdException w:name="List Table 7 Colorful Accent 1" w:uiPriority="52"/>
+    <w:lsdException w:name="List Table 1 Light Accent 2" w:uiPriority="46"/>
+    <w:lsdException w:name="List Table 2 Accent 2" w:uiPriority="47"/>
+    <w:lsdException w:name="List Table 3 Accent 2" w:uiPriority="48"/>
+    <w:lsdException w:name="List Table 4 Accent 2" w:uiPriority="49"/>
+    <w:lsdException w:name="List Table 5 Dark Accent 2" w:uiPriority="50"/>
+    <w:lsdException w:name="List Table 6 Colorful Accent 2" w:uiPriority="51"/>
+    <w:lsdException w:name="List Table 7 Colorful Accent 2" w:uiPriority="52"/>
+    <w:lsdException w:name="List Table 1 Light Accent 3" w:uiPriority="46"/>
+    <w:lsdException w:name="List Table 2 Accent 3" w:uiPriority="47"/>
+    <w:lsdException w:name="List Table 3 Accent 3" w:uiPriority="48"/>
+    <w:lsdException w:name="List Table 4 Accent 3" w:uiPriority="49"/>
+    <w:lsdException w:name="List Table 5 Dark Accent 3" w:uiPriority="50"/>
+    <w:lsdException w:name="List Table 6 Colorful Accent 3" w:uiPriority="51"/>
+    <w:lsdException w:name="List Table 7 Colorful Accent 3" w:uiPriority="52"/>
+    <w:lsdException w:name="List Table 1 Light Accent 4" w:uiPriority="46"/>
+    <w:lsdException w:name="List Table 2 Accent 4" w:uiPriority="47"/>
+    <w:lsdException w:name="List Table 3 Accent 4" w:uiPriority="48"/>
+    <w:lsdException w:name="List Table 4 Accent 4" w:uiPriority="49"/>
+    <w:lsdException w:name="List Table 5 Dark Accent 4" w:uiPriority="50"/>
+    <w:lsdException w:name="List Table 6 Colorful Accent 4" w:uiPriority="51"/>
+    <w:lsdException w:name="List Table 7 Colorful Accent 4" w:uiPriority="52"/>
+    <w:lsdException w:name="List Table 1 Light Accent 5" w:uiPriority="46"/>
+    <w:lsdException w:name="List Table 2 Accent 5" w:uiPriority="47"/>
+    <w:lsdException w:name="List Table 3 Accent 5" w:uiPriority="48"/>
+    <w:lsdException w:name="List Table 4 Accent 5" w:uiPriority="49"/>
+    <w:lsdException w:name="List Table 5 Dark Accent 5" w:uiPriority="50"/>
+    <w:lsdException w:name="List Table 6 Colorful Accent 5" w:uiPriority="51"/>
+    <w:lsdException w:name="List Table 7 Colorful Accent 5" w:uiPriority="52"/>
+    <w:lsdException w:name="List Table 1 Light Accent 6" w:uiPriority="46"/>
+    <w:lsdException w:name="List Table 2 Accent 6" w:uiPriority="47"/>
+    <w:lsdException w:name="List Table 3 Accent 6" w:uiPriority="48"/>
+    <w:lsdException w:name="List Table 4 Accent 6" w:uiPriority="49"/>
+    <w:lsdException w:name="List Table 5 Dark Accent 6" w:uiPriority="50"/>
+    <w:lsdException w:name="List Table 6 Colorful Accent 6" w:uiPriority="51"/>
+    <w:lsdException w:name="List Table 7 Colorful Accent 6" w:uiPriority="52"/>
   </w:latentStyles>
   <w:style w:type="paragraph" w:default="1" w:styleId="a">
     <w:name w:val="Normal"/>
@@ -3634,6 +3896,7 @@
   <w:style w:type="character" w:default="1" w:styleId="a0">
     <w:name w:val="Default Paragraph Font"/>
     <w:uiPriority w:val="1"/>
+    <w:semiHidden/>
     <w:unhideWhenUsed/>
   </w:style>
   <w:style w:type="table" w:default="1" w:styleId="a1">
@@ -3641,7 +3904,6 @@
     <w:uiPriority w:val="99"/>
     <w:semiHidden/>
     <w:unhideWhenUsed/>
-    <w:qFormat/>
     <w:tblPr>
       <w:tblInd w:w="0" w:type="dxa"/>
       <w:tblCellMar>
@@ -3661,7 +3923,7 @@
   <w:style w:type="paragraph" w:styleId="a3">
     <w:name w:val="header"/>
     <w:basedOn w:val="a"/>
-    <w:link w:val="Char"/>
+    <w:link w:val="a4"/>
     <w:uiPriority w:val="99"/>
     <w:semiHidden/>
     <w:unhideWhenUsed/>
@@ -3682,8 +3944,8 @@
       <w:szCs w:val="18"/>
     </w:rPr>
   </w:style>
-  <w:style w:type="character" w:customStyle="1" w:styleId="Char">
-    <w:name w:val="页眉 Char"/>
+  <w:style w:type="character" w:customStyle="1" w:styleId="a4">
+    <w:name w:val="页眉字符"/>
     <w:basedOn w:val="a0"/>
     <w:link w:val="a3"/>
     <w:uiPriority w:val="99"/>
@@ -3694,10 +3956,10 @@
       <w:szCs w:val="18"/>
     </w:rPr>
   </w:style>
-  <w:style w:type="paragraph" w:styleId="a4">
+  <w:style w:type="paragraph" w:styleId="a5">
     <w:name w:val="footer"/>
     <w:basedOn w:val="a"/>
-    <w:link w:val="Char0"/>
+    <w:link w:val="a6"/>
     <w:uiPriority w:val="99"/>
     <w:semiHidden/>
     <w:unhideWhenUsed/>
@@ -3715,10 +3977,10 @@
       <w:szCs w:val="18"/>
     </w:rPr>
   </w:style>
-  <w:style w:type="character" w:customStyle="1" w:styleId="Char0">
-    <w:name w:val="页脚 Char"/>
+  <w:style w:type="character" w:customStyle="1" w:styleId="a6">
+    <w:name w:val="页脚字符"/>
     <w:basedOn w:val="a0"/>
-    <w:link w:val="a4"/>
+    <w:link w:val="a5"/>
     <w:uiPriority w:val="99"/>
     <w:semiHidden/>
     <w:rsid w:val="004E0998"/>
@@ -3727,7 +3989,7 @@
       <w:szCs w:val="18"/>
     </w:rPr>
   </w:style>
-  <w:style w:type="paragraph" w:styleId="a5">
+  <w:style w:type="paragraph" w:styleId="a7">
     <w:name w:val="List Paragraph"/>
     <w:basedOn w:val="a"/>
     <w:uiPriority w:val="34"/>
@@ -3737,10 +3999,10 @@
       <w:ind w:firstLineChars="200" w:firstLine="420"/>
     </w:pPr>
   </w:style>
-  <w:style w:type="paragraph" w:styleId="a6">
+  <w:style w:type="paragraph" w:styleId="a8">
     <w:name w:val="Document Map"/>
     <w:basedOn w:val="a"/>
-    <w:link w:val="Char1"/>
+    <w:link w:val="a9"/>
     <w:uiPriority w:val="99"/>
     <w:semiHidden/>
     <w:unhideWhenUsed/>
@@ -3751,10 +4013,10 @@
       <w:szCs w:val="18"/>
     </w:rPr>
   </w:style>
-  <w:style w:type="character" w:customStyle="1" w:styleId="Char1">
-    <w:name w:val="文档结构图 Char"/>
+  <w:style w:type="character" w:customStyle="1" w:styleId="a9">
+    <w:name w:val="文档结构图字符"/>
     <w:basedOn w:val="a0"/>
-    <w:link w:val="a6"/>
+    <w:link w:val="a8"/>
     <w:uiPriority w:val="99"/>
     <w:semiHidden/>
     <w:rsid w:val="004F4201"/>
@@ -3764,10 +4026,10 @@
       <w:szCs w:val="18"/>
     </w:rPr>
   </w:style>
-  <w:style w:type="paragraph" w:styleId="a7">
+  <w:style w:type="paragraph" w:styleId="aa">
     <w:name w:val="Balloon Text"/>
     <w:basedOn w:val="a"/>
-    <w:link w:val="Char2"/>
+    <w:link w:val="ab"/>
     <w:uiPriority w:val="99"/>
     <w:semiHidden/>
     <w:unhideWhenUsed/>
@@ -3777,10 +4039,10 @@
       <w:szCs w:val="18"/>
     </w:rPr>
   </w:style>
-  <w:style w:type="character" w:customStyle="1" w:styleId="Char2">
-    <w:name w:val="批注框文本 Char"/>
+  <w:style w:type="character" w:customStyle="1" w:styleId="ab">
+    <w:name w:val="批注框文本字符"/>
     <w:basedOn w:val="a0"/>
-    <w:link w:val="a7"/>
+    <w:link w:val="aa"/>
     <w:uiPriority w:val="99"/>
     <w:semiHidden/>
     <w:rsid w:val="00433563"/>
@@ -4080,7 +4342,7 @@
 </file>
 
 <file path=customXml/itemProps1.xml><?xml version="1.0" encoding="utf-8"?>
-<ds:datastoreItem xmlns:ds="http://schemas.openxmlformats.org/officeDocument/2006/customXml" ds:itemID="{4DF6B1AF-B7EB-4F64-B0B6-27345E7BC71C}">
+<ds:datastoreItem xmlns:ds="http://schemas.openxmlformats.org/officeDocument/2006/customXml" ds:itemID="{2447F53F-BD69-9E4E-B8BF-AC87AC5E2352}">
   <ds:schemaRefs>
     <ds:schemaRef ds:uri="http://schemas.openxmlformats.org/officeDocument/2006/bibliography"/>
   </ds:schemaRefs>

</xml_diff>